<commit_message>
fixing documentation so it matches
</commit_message>
<xml_diff>
--- a/Documentation/April 28 - May 4/Stage Plan.docx
+++ b/Documentation/April 28 - May 4/Stage Plan.docx
@@ -1,6 +1,6 @@
 
 <file path=word/document.xml><?xml version="1.0" encoding="utf-8"?>
-<w:document xmlns:wpc="http://schemas.microsoft.com/office/word/2010/wordprocessingCanvas" xmlns:cx="http://schemas.microsoft.com/office/drawing/2014/chartex" xmlns:cx1="http://schemas.microsoft.com/office/drawing/2015/9/8/chartex" xmlns:cx2="http://schemas.microsoft.com/office/drawing/2015/10/21/chartex" xmlns:cx3="http://schemas.microsoft.com/office/drawing/2016/5/9/chartex" xmlns:cx4="http://schemas.microsoft.com/office/drawing/2016/5/10/chartex" xmlns:cx5="http://schemas.microsoft.com/office/drawing/2016/5/11/chartex" xmlns:cx6="http://schemas.microsoft.com/office/drawing/2016/5/12/chartex" xmlns:cx7="http://schemas.microsoft.com/office/drawing/2016/5/13/chartex" xmlns:cx8="http://schemas.microsoft.com/office/drawing/2016/5/14/chartex" xmlns:mc="http://schemas.openxmlformats.org/markup-compatibility/2006" xmlns:aink="http://schemas.microsoft.com/office/drawing/2016/ink" xmlns:am3d="http://schemas.microsoft.com/office/drawing/2017/model3d" xmlns:o="urn:schemas-microsoft-com:office:office" xmlns:r="http://schemas.openxmlformats.org/officeDocument/2006/relationships" xmlns:m="http://schemas.openxmlformats.org/officeDocument/2006/math" xmlns:v="urn:schemas-microsoft-com:vml" xmlns:wp14="http://schemas.microsoft.com/office/word/2010/wordprocessingDrawing" xmlns:wp="http://schemas.openxmlformats.org/drawingml/2006/wordprocessingDrawing" xmlns:w10="urn:schemas-microsoft-com:office:word" xmlns:w="http://schemas.openxmlformats.org/wordprocessingml/2006/main" xmlns:w14="http://schemas.microsoft.com/office/word/2010/wordml" xmlns:w15="http://schemas.microsoft.com/office/word/2012/wordml" xmlns:w16cid="http://schemas.microsoft.com/office/word/2016/wordml/cid" xmlns:w16se="http://schemas.microsoft.com/office/word/2015/wordml/symex" xmlns:wpg="http://schemas.microsoft.com/office/word/2010/wordprocessingGroup" xmlns:wpi="http://schemas.microsoft.com/office/word/2010/wordprocessingInk" xmlns:wne="http://schemas.microsoft.com/office/word/2006/wordml" xmlns:wps="http://schemas.microsoft.com/office/word/2010/wordprocessingShape" mc:Ignorable="w14 w15 w16se w16cid wp14">
+<w:document xmlns:wpc="http://schemas.microsoft.com/office/word/2010/wordprocessingCanvas" xmlns:mc="http://schemas.openxmlformats.org/markup-compatibility/2006" xmlns:o="urn:schemas-microsoft-com:office:office" xmlns:r="http://schemas.openxmlformats.org/officeDocument/2006/relationships" xmlns:m="http://schemas.openxmlformats.org/officeDocument/2006/math" xmlns:v="urn:schemas-microsoft-com:vml" xmlns:wp14="http://schemas.microsoft.com/office/word/2010/wordprocessingDrawing" xmlns:wp="http://schemas.openxmlformats.org/drawingml/2006/wordprocessingDrawing" xmlns:w10="urn:schemas-microsoft-com:office:word" xmlns:w="http://schemas.openxmlformats.org/wordprocessingml/2006/main" xmlns:w14="http://schemas.microsoft.com/office/word/2010/wordml" xmlns:wpg="http://schemas.microsoft.com/office/word/2010/wordprocessingGroup" xmlns:wpi="http://schemas.microsoft.com/office/word/2010/wordprocessingInk" xmlns:wne="http://schemas.microsoft.com/office/word/2006/wordml" xmlns:wps="http://schemas.microsoft.com/office/word/2010/wordprocessingShape" mc:Ignorable="w14 wp14">
   <w:body>
     <w:tbl>
       <w:tblPr>
@@ -9,7 +9,7 @@
         <w:tblLook w:val="00A0" w:firstRow="1" w:lastRow="0" w:firstColumn="1" w:lastColumn="0" w:noHBand="0" w:noVBand="0"/>
       </w:tblPr>
       <w:tblGrid>
-        <w:gridCol w:w="8640"/>
+        <w:gridCol w:w="8856"/>
       </w:tblGrid>
       <w:tr>
         <w:trPr>
@@ -441,34 +441,20 @@
         <w:rPr>
           <w:rFonts w:eastAsia="Calibri"/>
         </w:rPr>
-        <w:t xml:space="preserve">stages have changed dramatically due to the incorporation of an attempt at a machine learning component that will take up the last week of development. As a </w:t>
+        <w:t xml:space="preserve">stages have changed dramatically due to the incorporation of an attempt at a machine learning component that will take up the last week of development. As a result many of the features have been pushed up to the forefront in terms of expected completion dates. Our </w:t>
       </w:r>
       <w:proofErr w:type="gramStart"/>
       <w:r>
         <w:rPr>
           <w:rFonts w:eastAsia="Calibri"/>
         </w:rPr>
-        <w:t>result</w:t>
+        <w:t>client,</w:t>
       </w:r>
       <w:proofErr w:type="gramEnd"/>
       <w:r>
         <w:rPr>
           <w:rFonts w:eastAsia="Calibri"/>
         </w:rPr>
-        <w:t xml:space="preserve"> many of the features have been pushed up to the forefront in terms of expected completion dates. </w:t>
-      </w:r>
-      <w:proofErr w:type="gramStart"/>
-      <w:r>
-        <w:rPr>
-          <w:rFonts w:eastAsia="Calibri"/>
-        </w:rPr>
-        <w:t>Our client,</w:t>
-      </w:r>
-      <w:proofErr w:type="gramEnd"/>
-      <w:r>
-        <w:rPr>
-          <w:rFonts w:eastAsia="Calibri"/>
-        </w:rPr>
         <w:t xml:space="preserve"> has told us that UI can be redesigned by an outside developer and that a full blown redesign of the application is unnecessary. As a result of this UI development will be minimized along with pushing the schedule up in order to accommodate the machine learning aspect.</w:t>
       </w:r>
     </w:p>
@@ -502,21 +488,7 @@
         <w:rPr>
           <w:rFonts w:eastAsia="Calibri"/>
         </w:rPr>
-        <w:t xml:space="preserve"> week will be dedicated to implementation of the administrator component of the application. There will also be a focus on pushing Reese’s marketing platform by introducing more statistics into the application. This will be coupled with the introduction of a graphical representation of the data as opposed to the plain text that is used to represent it now. Some of the minor miscellaneous bugs that have existed since the inoculation of the application will also be addressed. We also tentatively predict that we will be able to double down on the workload and do the bulk testing of integration during this </w:t>
-      </w:r>
-      <w:proofErr w:type="gramStart"/>
-      <w:r>
-        <w:rPr>
-          <w:rFonts w:eastAsia="Calibri"/>
-        </w:rPr>
-        <w:t>period, but</w:t>
-      </w:r>
-      <w:proofErr w:type="gramEnd"/>
-      <w:r>
-        <w:rPr>
-          <w:rFonts w:eastAsia="Calibri"/>
-        </w:rPr>
-        <w:t xml:space="preserve"> will not concretely claim so.</w:t>
+        <w:t xml:space="preserve"> week will be dedicated to implementation of the administrator component of the application. There will also be a focus on pushing Reese’s marketing platform by introducing more statistics into the application. This will be coupled with the introduction of a graphical representation of the data as opposed to the plain text that is used to represent it now. Some of the minor miscellaneous bugs that have existed since the inoculation of the application will also be addressed. We also tentatively predict that we will be able to double down on the workload and do the bulk testing of integration during this period, but will not concretely claim so.</w:t>
       </w:r>
     </w:p>
     <w:p>
@@ -1012,27 +984,33 @@
               <w:rPr>
                 <w:rFonts w:eastAsia="Calibri"/>
               </w:rPr>
+              <w:t>Administrator component</w:t>
+            </w:r>
+          </w:p>
+        </w:tc>
+        <w:tc>
+          <w:tcPr>
+            <w:tcW w:w="5738" w:type="dxa"/>
+            <w:shd w:val="clear" w:color="auto" w:fill="auto"/>
+          </w:tcPr>
+          <w:p>
+            <w:pPr>
+              <w:rPr>
+                <w:rFonts w:eastAsia="Calibri"/>
+              </w:rPr>
+            </w:pPr>
+            <w:r>
+              <w:rPr>
+                <w:rFonts w:eastAsia="Calibri"/>
+              </w:rPr>
+              <w:t xml:space="preserve">Add activities for administrators, create KPI report based on reports created by statistics generated by businesses, </w:t>
+            </w:r>
+            <w:r>
+              <w:rPr>
+                <w:rFonts w:eastAsia="Calibri"/>
+              </w:rPr>
               <w:lastRenderedPageBreak/>
-              <w:t>Administrator component</w:t>
-            </w:r>
-          </w:p>
-        </w:tc>
-        <w:tc>
-          <w:tcPr>
-            <w:tcW w:w="5738" w:type="dxa"/>
-            <w:shd w:val="clear" w:color="auto" w:fill="auto"/>
-          </w:tcPr>
-          <w:p>
-            <w:pPr>
-              <w:rPr>
-                <w:rFonts w:eastAsia="Calibri"/>
-              </w:rPr>
-            </w:pPr>
-            <w:r>
-              <w:rPr>
-                <w:rFonts w:eastAsia="Calibri"/>
-              </w:rPr>
-              <w:t>Add activities for administrators, create KPI report based on reports created by statistics generated by businesses, email this to the administrator</w:t>
+              <w:t>email this to the administrator</w:t>
             </w:r>
           </w:p>
         </w:tc>
@@ -1054,6 +1032,7 @@
               <w:rPr>
                 <w:rFonts w:eastAsia="Calibri"/>
               </w:rPr>
+              <w:lastRenderedPageBreak/>
               <w:t>Documentation</w:t>
             </w:r>
           </w:p>
@@ -1276,7 +1255,13 @@
               <w:rPr>
                 <w:rFonts w:eastAsia="Calibri"/>
               </w:rPr>
-              <w:t>Administrator component</w:t>
+              <w:t>KPI for the app a</w:t>
+            </w:r>
+            <w:r>
+              <w:rPr>
+                <w:rFonts w:eastAsia="Calibri"/>
+              </w:rPr>
+              <w:t>dministrator component</w:t>
             </w:r>
           </w:p>
         </w:tc>
@@ -1699,8 +1684,6 @@
               </w:rPr>
               <w:t>11</w:t>
             </w:r>
-            <w:bookmarkStart w:id="4" w:name="_GoBack"/>
-            <w:bookmarkEnd w:id="4"/>
           </w:p>
         </w:tc>
       </w:tr>
@@ -1989,6 +1972,57 @@
           </w:p>
         </w:tc>
       </w:tr>
+      <w:tr>
+        <w:tc>
+          <w:tcPr>
+            <w:tcW w:w="1656" w:type="dxa"/>
+            <w:shd w:val="clear" w:color="auto" w:fill="auto"/>
+          </w:tcPr>
+          <w:p>
+            <w:r>
+              <w:t>Everyone</w:t>
+            </w:r>
+          </w:p>
+        </w:tc>
+        <w:tc>
+          <w:tcPr>
+            <w:tcW w:w="5046" w:type="dxa"/>
+            <w:shd w:val="clear" w:color="auto" w:fill="auto"/>
+          </w:tcPr>
+          <w:p>
+            <w:pPr>
+              <w:rPr>
+                <w:rFonts w:eastAsia="Calibri"/>
+              </w:rPr>
+            </w:pPr>
+            <w:r>
+              <w:rPr>
+                <w:rFonts w:eastAsia="Calibri"/>
+              </w:rPr>
+              <w:t>Implement an app administrator for the app</w:t>
+            </w:r>
+          </w:p>
+        </w:tc>
+        <w:tc>
+          <w:tcPr>
+            <w:tcW w:w="1928" w:type="dxa"/>
+            <w:shd w:val="clear" w:color="auto" w:fill="auto"/>
+          </w:tcPr>
+          <w:p>
+            <w:pPr>
+              <w:rPr>
+                <w:rFonts w:eastAsia="Calibri"/>
+              </w:rPr>
+            </w:pPr>
+            <w:r>
+              <w:rPr>
+                <w:rFonts w:eastAsia="Calibri"/>
+              </w:rPr>
+              <w:t>05/07</w:t>
+            </w:r>
+          </w:p>
+        </w:tc>
+      </w:tr>
     </w:tbl>
     <w:p>
       <w:pPr>
@@ -1998,10 +2032,13 @@
       </w:pPr>
     </w:p>
     <w:p/>
-    <w:p/>
+    <w:p>
+      <w:bookmarkStart w:id="4" w:name="_GoBack"/>
+      <w:bookmarkEnd w:id="4"/>
+    </w:p>
     <w:sectPr>
-      <w:headerReference w:type="default" r:id="rId6"/>
-      <w:footerReference w:type="default" r:id="rId7"/>
+      <w:headerReference w:type="default" r:id="rId7"/>
+      <w:footerReference w:type="default" r:id="rId8"/>
       <w:pgSz w:w="12240" w:h="15840"/>
       <w:pgMar w:top="1440" w:right="1800" w:bottom="1440" w:left="1800" w:header="720" w:footer="720" w:gutter="0"/>
       <w:cols w:space="720"/>
@@ -2012,7 +2049,7 @@
 </file>
 
 <file path=word/endnotes.xml><?xml version="1.0" encoding="utf-8"?>
-<w:endnotes xmlns:wpc="http://schemas.microsoft.com/office/word/2010/wordprocessingCanvas" xmlns:cx="http://schemas.microsoft.com/office/drawing/2014/chartex" xmlns:cx1="http://schemas.microsoft.com/office/drawing/2015/9/8/chartex" xmlns:cx2="http://schemas.microsoft.com/office/drawing/2015/10/21/chartex" xmlns:cx3="http://schemas.microsoft.com/office/drawing/2016/5/9/chartex" xmlns:cx4="http://schemas.microsoft.com/office/drawing/2016/5/10/chartex" xmlns:cx5="http://schemas.microsoft.com/office/drawing/2016/5/11/chartex" xmlns:cx6="http://schemas.microsoft.com/office/drawing/2016/5/12/chartex" xmlns:cx7="http://schemas.microsoft.com/office/drawing/2016/5/13/chartex" xmlns:cx8="http://schemas.microsoft.com/office/drawing/2016/5/14/chartex" xmlns:mc="http://schemas.openxmlformats.org/markup-compatibility/2006" xmlns:aink="http://schemas.microsoft.com/office/drawing/2016/ink" xmlns:am3d="http://schemas.microsoft.com/office/drawing/2017/model3d" xmlns:o="urn:schemas-microsoft-com:office:office" xmlns:r="http://schemas.openxmlformats.org/officeDocument/2006/relationships" xmlns:m="http://schemas.openxmlformats.org/officeDocument/2006/math" xmlns:v="urn:schemas-microsoft-com:vml" xmlns:wp14="http://schemas.microsoft.com/office/word/2010/wordprocessingDrawing" xmlns:wp="http://schemas.openxmlformats.org/drawingml/2006/wordprocessingDrawing" xmlns:w10="urn:schemas-microsoft-com:office:word" xmlns:w="http://schemas.openxmlformats.org/wordprocessingml/2006/main" xmlns:w14="http://schemas.microsoft.com/office/word/2010/wordml" xmlns:w15="http://schemas.microsoft.com/office/word/2012/wordml" xmlns:w16cid="http://schemas.microsoft.com/office/word/2016/wordml/cid" xmlns:w16se="http://schemas.microsoft.com/office/word/2015/wordml/symex" xmlns:wpg="http://schemas.microsoft.com/office/word/2010/wordprocessingGroup" xmlns:wpi="http://schemas.microsoft.com/office/word/2010/wordprocessingInk" xmlns:wne="http://schemas.microsoft.com/office/word/2006/wordml" xmlns:wps="http://schemas.microsoft.com/office/word/2010/wordprocessingShape" mc:Ignorable="w14 w15 w16se w16cid wp14">
+<w:endnotes xmlns:wpc="http://schemas.microsoft.com/office/word/2010/wordprocessingCanvas" xmlns:mc="http://schemas.openxmlformats.org/markup-compatibility/2006" xmlns:o="urn:schemas-microsoft-com:office:office" xmlns:r="http://schemas.openxmlformats.org/officeDocument/2006/relationships" xmlns:m="http://schemas.openxmlformats.org/officeDocument/2006/math" xmlns:v="urn:schemas-microsoft-com:vml" xmlns:wp14="http://schemas.microsoft.com/office/word/2010/wordprocessingDrawing" xmlns:wp="http://schemas.openxmlformats.org/drawingml/2006/wordprocessingDrawing" xmlns:w10="urn:schemas-microsoft-com:office:word" xmlns:w="http://schemas.openxmlformats.org/wordprocessingml/2006/main" xmlns:w14="http://schemas.microsoft.com/office/word/2010/wordml" xmlns:wpg="http://schemas.microsoft.com/office/word/2010/wordprocessingGroup" xmlns:wpi="http://schemas.microsoft.com/office/word/2010/wordprocessingInk" xmlns:wne="http://schemas.microsoft.com/office/word/2006/wordml" xmlns:wps="http://schemas.microsoft.com/office/word/2010/wordprocessingShape" mc:Ignorable="w14 wp14">
   <w:endnote w:type="separator" w:id="-1">
     <w:p>
       <w:r>
@@ -2031,7 +2068,7 @@
 </file>
 
 <file path=word/footer1.xml><?xml version="1.0" encoding="utf-8"?>
-<w:ftr xmlns:wpc="http://schemas.microsoft.com/office/word/2010/wordprocessingCanvas" xmlns:cx="http://schemas.microsoft.com/office/drawing/2014/chartex" xmlns:cx1="http://schemas.microsoft.com/office/drawing/2015/9/8/chartex" xmlns:cx2="http://schemas.microsoft.com/office/drawing/2015/10/21/chartex" xmlns:cx3="http://schemas.microsoft.com/office/drawing/2016/5/9/chartex" xmlns:cx4="http://schemas.microsoft.com/office/drawing/2016/5/10/chartex" xmlns:cx5="http://schemas.microsoft.com/office/drawing/2016/5/11/chartex" xmlns:cx6="http://schemas.microsoft.com/office/drawing/2016/5/12/chartex" xmlns:cx7="http://schemas.microsoft.com/office/drawing/2016/5/13/chartex" xmlns:cx8="http://schemas.microsoft.com/office/drawing/2016/5/14/chartex" xmlns:mc="http://schemas.openxmlformats.org/markup-compatibility/2006" xmlns:aink="http://schemas.microsoft.com/office/drawing/2016/ink" xmlns:am3d="http://schemas.microsoft.com/office/drawing/2017/model3d" xmlns:o="urn:schemas-microsoft-com:office:office" xmlns:r="http://schemas.openxmlformats.org/officeDocument/2006/relationships" xmlns:m="http://schemas.openxmlformats.org/officeDocument/2006/math" xmlns:v="urn:schemas-microsoft-com:vml" xmlns:wp14="http://schemas.microsoft.com/office/word/2010/wordprocessingDrawing" xmlns:wp="http://schemas.openxmlformats.org/drawingml/2006/wordprocessingDrawing" xmlns:w10="urn:schemas-microsoft-com:office:word" xmlns:w="http://schemas.openxmlformats.org/wordprocessingml/2006/main" xmlns:w14="http://schemas.microsoft.com/office/word/2010/wordml" xmlns:w15="http://schemas.microsoft.com/office/word/2012/wordml" xmlns:w16cid="http://schemas.microsoft.com/office/word/2016/wordml/cid" xmlns:w16se="http://schemas.microsoft.com/office/word/2015/wordml/symex" xmlns:wpg="http://schemas.microsoft.com/office/word/2010/wordprocessingGroup" xmlns:wpi="http://schemas.microsoft.com/office/word/2010/wordprocessingInk" xmlns:wne="http://schemas.microsoft.com/office/word/2006/wordml" xmlns:wps="http://schemas.microsoft.com/office/word/2010/wordprocessingShape" mc:Ignorable="w14 w15 w16se w16cid wp14">
+<w:ftr xmlns:wpc="http://schemas.microsoft.com/office/word/2010/wordprocessingCanvas" xmlns:mc="http://schemas.openxmlformats.org/markup-compatibility/2006" xmlns:o="urn:schemas-microsoft-com:office:office" xmlns:r="http://schemas.openxmlformats.org/officeDocument/2006/relationships" xmlns:m="http://schemas.openxmlformats.org/officeDocument/2006/math" xmlns:v="urn:schemas-microsoft-com:vml" xmlns:wp14="http://schemas.microsoft.com/office/word/2010/wordprocessingDrawing" xmlns:wp="http://schemas.openxmlformats.org/drawingml/2006/wordprocessingDrawing" xmlns:w10="urn:schemas-microsoft-com:office:word" xmlns:w="http://schemas.openxmlformats.org/wordprocessingml/2006/main" xmlns:w14="http://schemas.microsoft.com/office/word/2010/wordml" xmlns:wpg="http://schemas.microsoft.com/office/word/2010/wordprocessingGroup" xmlns:wpi="http://schemas.microsoft.com/office/word/2010/wordprocessingInk" xmlns:wne="http://schemas.microsoft.com/office/word/2006/wordml" xmlns:wps="http://schemas.microsoft.com/office/word/2010/wordprocessingShape" mc:Ignorable="w14 wp14">
   <w:p>
     <w:pPr>
       <w:pStyle w:val="Footer"/>
@@ -2069,7 +2106,7 @@
         <w:rFonts w:ascii="Tahoma" w:hAnsi="Tahoma" w:cs="Tahoma"/>
         <w:noProof/>
       </w:rPr>
-      <w:t>1</w:t>
+      <w:t>3</w:t>
     </w:r>
     <w:r>
       <w:rPr>
@@ -2119,7 +2156,7 @@
 </file>
 
 <file path=word/footnotes.xml><?xml version="1.0" encoding="utf-8"?>
-<w:footnotes xmlns:wpc="http://schemas.microsoft.com/office/word/2010/wordprocessingCanvas" xmlns:cx="http://schemas.microsoft.com/office/drawing/2014/chartex" xmlns:cx1="http://schemas.microsoft.com/office/drawing/2015/9/8/chartex" xmlns:cx2="http://schemas.microsoft.com/office/drawing/2015/10/21/chartex" xmlns:cx3="http://schemas.microsoft.com/office/drawing/2016/5/9/chartex" xmlns:cx4="http://schemas.microsoft.com/office/drawing/2016/5/10/chartex" xmlns:cx5="http://schemas.microsoft.com/office/drawing/2016/5/11/chartex" xmlns:cx6="http://schemas.microsoft.com/office/drawing/2016/5/12/chartex" xmlns:cx7="http://schemas.microsoft.com/office/drawing/2016/5/13/chartex" xmlns:cx8="http://schemas.microsoft.com/office/drawing/2016/5/14/chartex" xmlns:mc="http://schemas.openxmlformats.org/markup-compatibility/2006" xmlns:aink="http://schemas.microsoft.com/office/drawing/2016/ink" xmlns:am3d="http://schemas.microsoft.com/office/drawing/2017/model3d" xmlns:o="urn:schemas-microsoft-com:office:office" xmlns:r="http://schemas.openxmlformats.org/officeDocument/2006/relationships" xmlns:m="http://schemas.openxmlformats.org/officeDocument/2006/math" xmlns:v="urn:schemas-microsoft-com:vml" xmlns:wp14="http://schemas.microsoft.com/office/word/2010/wordprocessingDrawing" xmlns:wp="http://schemas.openxmlformats.org/drawingml/2006/wordprocessingDrawing" xmlns:w10="urn:schemas-microsoft-com:office:word" xmlns:w="http://schemas.openxmlformats.org/wordprocessingml/2006/main" xmlns:w14="http://schemas.microsoft.com/office/word/2010/wordml" xmlns:w15="http://schemas.microsoft.com/office/word/2012/wordml" xmlns:w16cid="http://schemas.microsoft.com/office/word/2016/wordml/cid" xmlns:w16se="http://schemas.microsoft.com/office/word/2015/wordml/symex" xmlns:wpg="http://schemas.microsoft.com/office/word/2010/wordprocessingGroup" xmlns:wpi="http://schemas.microsoft.com/office/word/2010/wordprocessingInk" xmlns:wne="http://schemas.microsoft.com/office/word/2006/wordml" xmlns:wps="http://schemas.microsoft.com/office/word/2010/wordprocessingShape" mc:Ignorable="w14 w15 w16se w16cid wp14">
+<w:footnotes xmlns:wpc="http://schemas.microsoft.com/office/word/2010/wordprocessingCanvas" xmlns:mc="http://schemas.openxmlformats.org/markup-compatibility/2006" xmlns:o="urn:schemas-microsoft-com:office:office" xmlns:r="http://schemas.openxmlformats.org/officeDocument/2006/relationships" xmlns:m="http://schemas.openxmlformats.org/officeDocument/2006/math" xmlns:v="urn:schemas-microsoft-com:vml" xmlns:wp14="http://schemas.microsoft.com/office/word/2010/wordprocessingDrawing" xmlns:wp="http://schemas.openxmlformats.org/drawingml/2006/wordprocessingDrawing" xmlns:w10="urn:schemas-microsoft-com:office:word" xmlns:w="http://schemas.openxmlformats.org/wordprocessingml/2006/main" xmlns:w14="http://schemas.microsoft.com/office/word/2010/wordml" xmlns:wpg="http://schemas.microsoft.com/office/word/2010/wordprocessingGroup" xmlns:wpi="http://schemas.microsoft.com/office/word/2010/wordprocessingInk" xmlns:wne="http://schemas.microsoft.com/office/word/2006/wordml" xmlns:wps="http://schemas.microsoft.com/office/word/2010/wordprocessingShape" mc:Ignorable="w14 wp14">
   <w:footnote w:type="separator" w:id="-1">
     <w:p>
       <w:r>
@@ -2138,7 +2175,7 @@
 </file>
 
 <file path=word/header1.xml><?xml version="1.0" encoding="utf-8"?>
-<w:hdr xmlns:wpc="http://schemas.microsoft.com/office/word/2010/wordprocessingCanvas" xmlns:cx="http://schemas.microsoft.com/office/drawing/2014/chartex" xmlns:cx1="http://schemas.microsoft.com/office/drawing/2015/9/8/chartex" xmlns:cx2="http://schemas.microsoft.com/office/drawing/2015/10/21/chartex" xmlns:cx3="http://schemas.microsoft.com/office/drawing/2016/5/9/chartex" xmlns:cx4="http://schemas.microsoft.com/office/drawing/2016/5/10/chartex" xmlns:cx5="http://schemas.microsoft.com/office/drawing/2016/5/11/chartex" xmlns:cx6="http://schemas.microsoft.com/office/drawing/2016/5/12/chartex" xmlns:cx7="http://schemas.microsoft.com/office/drawing/2016/5/13/chartex" xmlns:cx8="http://schemas.microsoft.com/office/drawing/2016/5/14/chartex" xmlns:mc="http://schemas.openxmlformats.org/markup-compatibility/2006" xmlns:aink="http://schemas.microsoft.com/office/drawing/2016/ink" xmlns:am3d="http://schemas.microsoft.com/office/drawing/2017/model3d" xmlns:o="urn:schemas-microsoft-com:office:office" xmlns:r="http://schemas.openxmlformats.org/officeDocument/2006/relationships" xmlns:m="http://schemas.openxmlformats.org/officeDocument/2006/math" xmlns:v="urn:schemas-microsoft-com:vml" xmlns:wp14="http://schemas.microsoft.com/office/word/2010/wordprocessingDrawing" xmlns:wp="http://schemas.openxmlformats.org/drawingml/2006/wordprocessingDrawing" xmlns:w10="urn:schemas-microsoft-com:office:word" xmlns:w="http://schemas.openxmlformats.org/wordprocessingml/2006/main" xmlns:w14="http://schemas.microsoft.com/office/word/2010/wordml" xmlns:w15="http://schemas.microsoft.com/office/word/2012/wordml" xmlns:w16cid="http://schemas.microsoft.com/office/word/2016/wordml/cid" xmlns:w16se="http://schemas.microsoft.com/office/word/2015/wordml/symex" xmlns:wpg="http://schemas.microsoft.com/office/word/2010/wordprocessingGroup" xmlns:wpi="http://schemas.microsoft.com/office/word/2010/wordprocessingInk" xmlns:wne="http://schemas.microsoft.com/office/word/2006/wordml" xmlns:wps="http://schemas.microsoft.com/office/word/2010/wordprocessingShape" mc:Ignorable="w14 w15 w16se w16cid wp14">
+<w:hdr xmlns:wpc="http://schemas.microsoft.com/office/word/2010/wordprocessingCanvas" xmlns:mc="http://schemas.openxmlformats.org/markup-compatibility/2006" xmlns:o="urn:schemas-microsoft-com:office:office" xmlns:r="http://schemas.openxmlformats.org/officeDocument/2006/relationships" xmlns:m="http://schemas.openxmlformats.org/officeDocument/2006/math" xmlns:v="urn:schemas-microsoft-com:vml" xmlns:wp14="http://schemas.microsoft.com/office/word/2010/wordprocessingDrawing" xmlns:wp="http://schemas.openxmlformats.org/drawingml/2006/wordprocessingDrawing" xmlns:w10="urn:schemas-microsoft-com:office:word" xmlns:w="http://schemas.openxmlformats.org/wordprocessingml/2006/main" xmlns:w14="http://schemas.microsoft.com/office/word/2010/wordml" xmlns:wpg="http://schemas.microsoft.com/office/word/2010/wordprocessingGroup" xmlns:wpi="http://schemas.microsoft.com/office/word/2010/wordprocessingInk" xmlns:wne="http://schemas.microsoft.com/office/word/2006/wordml" xmlns:wps="http://schemas.microsoft.com/office/word/2010/wordprocessingShape" mc:Ignorable="w14 wp14">
   <w:p>
     <w:pPr>
       <w:pStyle w:val="Header"/>
@@ -2173,7 +2210,7 @@
 </file>
 
 <file path=word/styles.xml><?xml version="1.0" encoding="utf-8"?>
-<w:styles xmlns:mc="http://schemas.openxmlformats.org/markup-compatibility/2006" xmlns:r="http://schemas.openxmlformats.org/officeDocument/2006/relationships" xmlns:w="http://schemas.openxmlformats.org/wordprocessingml/2006/main" xmlns:w14="http://schemas.microsoft.com/office/word/2010/wordml" xmlns:w15="http://schemas.microsoft.com/office/word/2012/wordml" xmlns:w16cid="http://schemas.microsoft.com/office/word/2016/wordml/cid" xmlns:w16se="http://schemas.microsoft.com/office/word/2015/wordml/symex" mc:Ignorable="w14 w15 w16se w16cid">
+<w:styles xmlns:mc="http://schemas.openxmlformats.org/markup-compatibility/2006" xmlns:r="http://schemas.openxmlformats.org/officeDocument/2006/relationships" xmlns:w="http://schemas.openxmlformats.org/wordprocessingml/2006/main" xmlns:w14="http://schemas.microsoft.com/office/word/2010/wordml" mc:Ignorable="w14">
   <w:docDefaults>
     <w:rPrDefault>
       <w:rPr>
@@ -2189,383 +2226,459 @@
       </w:pPr>
     </w:pPrDefault>
   </w:docDefaults>
-  <w:latentStyles w:defLockedState="0" w:defUIPriority="99" w:defSemiHidden="0" w:defUnhideWhenUsed="0" w:defQFormat="0" w:count="376">
-    <w:lsdException w:name="Normal" w:uiPriority="0" w:qFormat="1"/>
-    <w:lsdException w:name="heading 1" w:uiPriority="9" w:qFormat="1"/>
-    <w:lsdException w:name="heading 2" w:semiHidden="1" w:uiPriority="0" w:unhideWhenUsed="1" w:qFormat="1"/>
-    <w:lsdException w:name="heading 3" w:semiHidden="1" w:uiPriority="9" w:unhideWhenUsed="1" w:qFormat="1"/>
-    <w:lsdException w:name="heading 4" w:semiHidden="1" w:uiPriority="9" w:unhideWhenUsed="1" w:qFormat="1"/>
-    <w:lsdException w:name="heading 5" w:semiHidden="1" w:uiPriority="9" w:unhideWhenUsed="1" w:qFormat="1"/>
-    <w:lsdException w:name="heading 6" w:semiHidden="1" w:uiPriority="9" w:unhideWhenUsed="1" w:qFormat="1"/>
-    <w:lsdException w:name="heading 7" w:semiHidden="1" w:uiPriority="9" w:unhideWhenUsed="1" w:qFormat="1"/>
-    <w:lsdException w:name="heading 8" w:semiHidden="1" w:uiPriority="9" w:unhideWhenUsed="1" w:qFormat="1"/>
-    <w:lsdException w:name="heading 9" w:semiHidden="1" w:uiPriority="9" w:unhideWhenUsed="1" w:qFormat="1"/>
-    <w:lsdException w:name="index 1" w:semiHidden="1" w:unhideWhenUsed="1"/>
-    <w:lsdException w:name="index 2" w:semiHidden="1" w:unhideWhenUsed="1"/>
-    <w:lsdException w:name="index 3" w:semiHidden="1" w:unhideWhenUsed="1"/>
-    <w:lsdException w:name="index 4" w:semiHidden="1" w:unhideWhenUsed="1"/>
-    <w:lsdException w:name="index 5" w:semiHidden="1" w:unhideWhenUsed="1"/>
-    <w:lsdException w:name="index 6" w:semiHidden="1" w:unhideWhenUsed="1"/>
-    <w:lsdException w:name="index 7" w:semiHidden="1" w:unhideWhenUsed="1"/>
-    <w:lsdException w:name="index 8" w:semiHidden="1" w:unhideWhenUsed="1"/>
-    <w:lsdException w:name="index 9" w:semiHidden="1" w:unhideWhenUsed="1"/>
-    <w:lsdException w:name="toc 1" w:semiHidden="1" w:uiPriority="39" w:unhideWhenUsed="1"/>
-    <w:lsdException w:name="toc 2" w:semiHidden="1" w:uiPriority="39" w:unhideWhenUsed="1"/>
-    <w:lsdException w:name="toc 3" w:semiHidden="1" w:uiPriority="39" w:unhideWhenUsed="1"/>
-    <w:lsdException w:name="toc 4" w:semiHidden="1" w:uiPriority="39" w:unhideWhenUsed="1"/>
-    <w:lsdException w:name="toc 5" w:semiHidden="1" w:uiPriority="39" w:unhideWhenUsed="1"/>
-    <w:lsdException w:name="toc 6" w:semiHidden="1" w:uiPriority="39" w:unhideWhenUsed="1"/>
-    <w:lsdException w:name="toc 7" w:semiHidden="1" w:uiPriority="39" w:unhideWhenUsed="1"/>
-    <w:lsdException w:name="toc 8" w:semiHidden="1" w:uiPriority="39" w:unhideWhenUsed="1"/>
-    <w:lsdException w:name="toc 9" w:semiHidden="1" w:uiPriority="39" w:unhideWhenUsed="1"/>
-    <w:lsdException w:name="Normal Indent" w:semiHidden="1" w:unhideWhenUsed="1"/>
-    <w:lsdException w:name="footnote text" w:semiHidden="1" w:unhideWhenUsed="1"/>
-    <w:lsdException w:name="annotation text" w:semiHidden="1" w:unhideWhenUsed="1"/>
-    <w:lsdException w:name="header" w:semiHidden="1" w:uiPriority="0" w:unhideWhenUsed="1"/>
-    <w:lsdException w:name="footer" w:semiHidden="1" w:uiPriority="0" w:unhideWhenUsed="1"/>
-    <w:lsdException w:name="index heading" w:semiHidden="1" w:unhideWhenUsed="1"/>
-    <w:lsdException w:name="caption" w:semiHidden="1" w:uiPriority="35" w:unhideWhenUsed="1" w:qFormat="1"/>
-    <w:lsdException w:name="table of figures" w:semiHidden="1" w:unhideWhenUsed="1"/>
-    <w:lsdException w:name="envelope address" w:semiHidden="1" w:unhideWhenUsed="1"/>
-    <w:lsdException w:name="envelope return" w:semiHidden="1" w:unhideWhenUsed="1"/>
-    <w:lsdException w:name="footnote reference" w:semiHidden="1" w:unhideWhenUsed="1"/>
-    <w:lsdException w:name="annotation reference" w:semiHidden="1" w:unhideWhenUsed="1"/>
-    <w:lsdException w:name="line number" w:semiHidden="1" w:unhideWhenUsed="1"/>
-    <w:lsdException w:name="page number" w:semiHidden="1" w:unhideWhenUsed="1"/>
-    <w:lsdException w:name="endnote reference" w:semiHidden="1" w:unhideWhenUsed="1"/>
-    <w:lsdException w:name="endnote text" w:semiHidden="1" w:unhideWhenUsed="1"/>
-    <w:lsdException w:name="table of authorities" w:semiHidden="1" w:unhideWhenUsed="1"/>
-    <w:lsdException w:name="macro" w:semiHidden="1" w:unhideWhenUsed="1"/>
-    <w:lsdException w:name="toa heading" w:semiHidden="1" w:unhideWhenUsed="1"/>
-    <w:lsdException w:name="List" w:semiHidden="1" w:unhideWhenUsed="1"/>
-    <w:lsdException w:name="List Bullet" w:semiHidden="1" w:unhideWhenUsed="1"/>
-    <w:lsdException w:name="List Number" w:semiHidden="1" w:unhideWhenUsed="1"/>
-    <w:lsdException w:name="List 2" w:semiHidden="1" w:unhideWhenUsed="1"/>
-    <w:lsdException w:name="List 3" w:semiHidden="1" w:unhideWhenUsed="1"/>
-    <w:lsdException w:name="List 4" w:semiHidden="1" w:unhideWhenUsed="1"/>
-    <w:lsdException w:name="List 5" w:semiHidden="1" w:unhideWhenUsed="1"/>
-    <w:lsdException w:name="List Bullet 2" w:semiHidden="1" w:unhideWhenUsed="1"/>
-    <w:lsdException w:name="List Bullet 3" w:semiHidden="1" w:unhideWhenUsed="1"/>
-    <w:lsdException w:name="List Bullet 4" w:semiHidden="1" w:unhideWhenUsed="1"/>
-    <w:lsdException w:name="List Bullet 5" w:semiHidden="1" w:unhideWhenUsed="1"/>
-    <w:lsdException w:name="List Number 2" w:semiHidden="1" w:unhideWhenUsed="1"/>
-    <w:lsdException w:name="List Number 3" w:semiHidden="1" w:unhideWhenUsed="1"/>
-    <w:lsdException w:name="List Number 4" w:semiHidden="1" w:unhideWhenUsed="1"/>
-    <w:lsdException w:name="List Number 5" w:semiHidden="1" w:unhideWhenUsed="1"/>
-    <w:lsdException w:name="Title" w:uiPriority="10" w:qFormat="1"/>
-    <w:lsdException w:name="Closing" w:semiHidden="1" w:unhideWhenUsed="1"/>
-    <w:lsdException w:name="Signature" w:semiHidden="1" w:unhideWhenUsed="1"/>
-    <w:lsdException w:name="Default Paragraph Font" w:semiHidden="1" w:uiPriority="1" w:unhideWhenUsed="1"/>
-    <w:lsdException w:name="Body Text" w:semiHidden="1" w:unhideWhenUsed="1"/>
-    <w:lsdException w:name="Body Text Indent" w:semiHidden="1" w:unhideWhenUsed="1"/>
-    <w:lsdException w:name="List Continue" w:semiHidden="1" w:unhideWhenUsed="1"/>
-    <w:lsdException w:name="List Continue 2" w:semiHidden="1" w:unhideWhenUsed="1"/>
-    <w:lsdException w:name="List Continue 3" w:semiHidden="1" w:unhideWhenUsed="1"/>
-    <w:lsdException w:name="List Continue 4" w:semiHidden="1" w:unhideWhenUsed="1"/>
-    <w:lsdException w:name="List Continue 5" w:semiHidden="1" w:unhideWhenUsed="1"/>
-    <w:lsdException w:name="Message Header" w:semiHidden="1" w:unhideWhenUsed="1"/>
-    <w:lsdException w:name="Subtitle" w:uiPriority="11" w:qFormat="1"/>
-    <w:lsdException w:name="Salutation" w:semiHidden="1" w:unhideWhenUsed="1"/>
-    <w:lsdException w:name="Date" w:semiHidden="1" w:unhideWhenUsed="1"/>
-    <w:lsdException w:name="Body Text First Indent" w:semiHidden="1" w:unhideWhenUsed="1"/>
-    <w:lsdException w:name="Body Text First Indent 2" w:semiHidden="1" w:unhideWhenUsed="1"/>
-    <w:lsdException w:name="Note Heading" w:semiHidden="1" w:unhideWhenUsed="1"/>
-    <w:lsdException w:name="Body Text 2" w:semiHidden="1" w:unhideWhenUsed="1"/>
-    <w:lsdException w:name="Body Text 3" w:semiHidden="1" w:unhideWhenUsed="1"/>
-    <w:lsdException w:name="Body Text Indent 2" w:semiHidden="1" w:unhideWhenUsed="1"/>
-    <w:lsdException w:name="Body Text Indent 3" w:semiHidden="1" w:unhideWhenUsed="1"/>
-    <w:lsdException w:name="Block Text" w:semiHidden="1" w:unhideWhenUsed="1"/>
-    <w:lsdException w:name="Hyperlink" w:semiHidden="1" w:unhideWhenUsed="1"/>
-    <w:lsdException w:name="FollowedHyperlink" w:semiHidden="1" w:unhideWhenUsed="1"/>
-    <w:lsdException w:name="Strong" w:uiPriority="22" w:qFormat="1"/>
-    <w:lsdException w:name="Emphasis" w:uiPriority="20" w:qFormat="1"/>
-    <w:lsdException w:name="Document Map" w:semiHidden="1" w:unhideWhenUsed="1"/>
-    <w:lsdException w:name="Plain Text" w:semiHidden="1" w:unhideWhenUsed="1"/>
-    <w:lsdException w:name="E-mail Signature" w:semiHidden="1" w:unhideWhenUsed="1"/>
-    <w:lsdException w:name="HTML Top of Form" w:semiHidden="1" w:unhideWhenUsed="1"/>
-    <w:lsdException w:name="HTML Bottom of Form" w:semiHidden="1" w:unhideWhenUsed="1"/>
-    <w:lsdException w:name="Normal (Web)" w:semiHidden="1" w:unhideWhenUsed="1"/>
-    <w:lsdException w:name="HTML Acronym" w:semiHidden="1" w:unhideWhenUsed="1"/>
-    <w:lsdException w:name="HTML Address" w:semiHidden="1" w:unhideWhenUsed="1"/>
-    <w:lsdException w:name="HTML Cite" w:semiHidden="1" w:unhideWhenUsed="1"/>
-    <w:lsdException w:name="HTML Code" w:semiHidden="1" w:unhideWhenUsed="1"/>
-    <w:lsdException w:name="HTML Definition" w:semiHidden="1" w:unhideWhenUsed="1"/>
-    <w:lsdException w:name="HTML Keyboard" w:semiHidden="1" w:unhideWhenUsed="1"/>
-    <w:lsdException w:name="HTML Preformatted" w:semiHidden="1" w:unhideWhenUsed="1"/>
-    <w:lsdException w:name="HTML Sample" w:semiHidden="1" w:unhideWhenUsed="1"/>
-    <w:lsdException w:name="HTML Typewriter" w:semiHidden="1" w:unhideWhenUsed="1"/>
-    <w:lsdException w:name="HTML Variable" w:semiHidden="1" w:unhideWhenUsed="1"/>
-    <w:lsdException w:name="Normal Table" w:semiHidden="1" w:unhideWhenUsed="1"/>
-    <w:lsdException w:name="annotation subject" w:semiHidden="1" w:unhideWhenUsed="1"/>
-    <w:lsdException w:name="No List" w:semiHidden="1" w:unhideWhenUsed="1"/>
-    <w:lsdException w:name="Outline List 1" w:semiHidden="1" w:unhideWhenUsed="1"/>
-    <w:lsdException w:name="Outline List 2" w:semiHidden="1" w:unhideWhenUsed="1"/>
-    <w:lsdException w:name="Outline List 3" w:semiHidden="1" w:unhideWhenUsed="1"/>
-    <w:lsdException w:name="Table Simple 1" w:semiHidden="1" w:unhideWhenUsed="1"/>
-    <w:lsdException w:name="Table Simple 2" w:semiHidden="1" w:unhideWhenUsed="1"/>
-    <w:lsdException w:name="Table Simple 3" w:semiHidden="1" w:unhideWhenUsed="1"/>
-    <w:lsdException w:name="Table Classic 1" w:semiHidden="1" w:unhideWhenUsed="1"/>
-    <w:lsdException w:name="Table Classic 2" w:semiHidden="1" w:unhideWhenUsed="1"/>
-    <w:lsdException w:name="Table Classic 3" w:semiHidden="1" w:unhideWhenUsed="1"/>
-    <w:lsdException w:name="Table Classic 4" w:semiHidden="1" w:unhideWhenUsed="1"/>
-    <w:lsdException w:name="Table Colorful 1" w:semiHidden="1" w:unhideWhenUsed="1"/>
-    <w:lsdException w:name="Table Colorful 2" w:semiHidden="1" w:unhideWhenUsed="1"/>
-    <w:lsdException w:name="Table Colorful 3" w:semiHidden="1" w:unhideWhenUsed="1"/>
-    <w:lsdException w:name="Table Columns 1" w:semiHidden="1" w:unhideWhenUsed="1"/>
-    <w:lsdException w:name="Table Columns 2" w:semiHidden="1" w:unhideWhenUsed="1"/>
-    <w:lsdException w:name="Table Columns 3" w:semiHidden="1" w:unhideWhenUsed="1"/>
-    <w:lsdException w:name="Table Columns 4" w:semiHidden="1" w:unhideWhenUsed="1"/>
-    <w:lsdException w:name="Table Columns 5" w:semiHidden="1" w:unhideWhenUsed="1"/>
-    <w:lsdException w:name="Table Grid 1" w:semiHidden="1" w:unhideWhenUsed="1"/>
-    <w:lsdException w:name="Table Grid 2" w:semiHidden="1" w:unhideWhenUsed="1"/>
-    <w:lsdException w:name="Table Grid 3" w:semiHidden="1" w:unhideWhenUsed="1"/>
-    <w:lsdException w:name="Table Grid 4" w:semiHidden="1" w:unhideWhenUsed="1"/>
-    <w:lsdException w:name="Table Grid 5" w:semiHidden="1" w:unhideWhenUsed="1"/>
-    <w:lsdException w:name="Table Grid 6" w:semiHidden="1" w:unhideWhenUsed="1"/>
-    <w:lsdException w:name="Table Grid 7" w:semiHidden="1" w:unhideWhenUsed="1"/>
-    <w:lsdException w:name="Table Grid 8" w:semiHidden="1" w:unhideWhenUsed="1"/>
-    <w:lsdException w:name="Table List 1" w:semiHidden="1" w:unhideWhenUsed="1"/>
-    <w:lsdException w:name="Table List 2" w:semiHidden="1" w:unhideWhenUsed="1"/>
-    <w:lsdException w:name="Table List 3" w:semiHidden="1" w:unhideWhenUsed="1"/>
-    <w:lsdException w:name="Table List 4" w:semiHidden="1" w:unhideWhenUsed="1"/>
-    <w:lsdException w:name="Table List 5" w:semiHidden="1" w:unhideWhenUsed="1"/>
-    <w:lsdException w:name="Table List 6" w:semiHidden="1" w:unhideWhenUsed="1"/>
-    <w:lsdException w:name="Table List 7" w:semiHidden="1" w:unhideWhenUsed="1"/>
-    <w:lsdException w:name="Table List 8" w:semiHidden="1" w:unhideWhenUsed="1"/>
-    <w:lsdException w:name="Table 3D effects 1" w:semiHidden="1" w:unhideWhenUsed="1"/>
-    <w:lsdException w:name="Table 3D effects 2" w:semiHidden="1" w:unhideWhenUsed="1"/>
-    <w:lsdException w:name="Table 3D effects 3" w:semiHidden="1" w:unhideWhenUsed="1"/>
-    <w:lsdException w:name="Table Contemporary" w:semiHidden="1" w:unhideWhenUsed="1"/>
-    <w:lsdException w:name="Table Elegant" w:semiHidden="1" w:unhideWhenUsed="1"/>
-    <w:lsdException w:name="Table Professional" w:semiHidden="1" w:unhideWhenUsed="1"/>
-    <w:lsdException w:name="Table Subtle 1" w:semiHidden="1" w:unhideWhenUsed="1"/>
-    <w:lsdException w:name="Table Subtle 2" w:semiHidden="1" w:unhideWhenUsed="1"/>
-    <w:lsdException w:name="Table Web 1" w:semiHidden="1" w:unhideWhenUsed="1"/>
-    <w:lsdException w:name="Table Web 2" w:semiHidden="1" w:unhideWhenUsed="1"/>
-    <w:lsdException w:name="Table Web 3" w:semiHidden="1" w:unhideWhenUsed="1"/>
-    <w:lsdException w:name="Balloon Text" w:semiHidden="1" w:unhideWhenUsed="1"/>
-    <w:lsdException w:name="Table Grid" w:uiPriority="39"/>
-    <w:lsdException w:name="Table Theme" w:semiHidden="1" w:unhideWhenUsed="1"/>
-    <w:lsdException w:name="Placeholder Text" w:semiHidden="1"/>
-    <w:lsdException w:name="No Spacing" w:uiPriority="0" w:qFormat="1"/>
-    <w:lsdException w:name="Light Shading" w:uiPriority="60"/>
-    <w:lsdException w:name="Light List" w:uiPriority="61"/>
-    <w:lsdException w:name="Light Grid" w:uiPriority="62"/>
-    <w:lsdException w:name="Medium Shading 1" w:uiPriority="63"/>
-    <w:lsdException w:name="Medium Shading 2" w:uiPriority="64"/>
-    <w:lsdException w:name="Medium List 1" w:uiPriority="65"/>
-    <w:lsdException w:name="Medium List 2" w:uiPriority="66"/>
-    <w:lsdException w:name="Medium Grid 1" w:uiPriority="67"/>
-    <w:lsdException w:name="Medium Grid 2" w:uiPriority="68"/>
-    <w:lsdException w:name="Medium Grid 3" w:uiPriority="69"/>
-    <w:lsdException w:name="Dark List" w:uiPriority="70"/>
-    <w:lsdException w:name="Colorful Shading" w:uiPriority="71"/>
-    <w:lsdException w:name="Colorful List" w:uiPriority="72"/>
-    <w:lsdException w:name="Colorful Grid" w:uiPriority="73"/>
-    <w:lsdException w:name="Light Shading Accent 1" w:uiPriority="60"/>
-    <w:lsdException w:name="Light List Accent 1" w:uiPriority="61"/>
-    <w:lsdException w:name="Light Grid Accent 1" w:uiPriority="62"/>
-    <w:lsdException w:name="Medium Shading 1 Accent 1" w:uiPriority="63"/>
-    <w:lsdException w:name="Medium Shading 2 Accent 1" w:uiPriority="64"/>
-    <w:lsdException w:name="Medium List 1 Accent 1" w:uiPriority="65"/>
-    <w:lsdException w:name="Revision" w:semiHidden="1"/>
-    <w:lsdException w:name="List Paragraph" w:uiPriority="34" w:qFormat="1"/>
-    <w:lsdException w:name="Quote" w:uiPriority="29" w:qFormat="1"/>
-    <w:lsdException w:name="Intense Quote" w:uiPriority="30" w:qFormat="1"/>
-    <w:lsdException w:name="Medium List 2 Accent 1" w:uiPriority="66"/>
-    <w:lsdException w:name="Medium Grid 1 Accent 1" w:uiPriority="67"/>
-    <w:lsdException w:name="Medium Grid 2 Accent 1" w:uiPriority="68"/>
-    <w:lsdException w:name="Medium Grid 3 Accent 1" w:uiPriority="69"/>
-    <w:lsdException w:name="Dark List Accent 1" w:uiPriority="70"/>
-    <w:lsdException w:name="Colorful Shading Accent 1" w:uiPriority="71"/>
-    <w:lsdException w:name="Colorful List Accent 1" w:uiPriority="72"/>
-    <w:lsdException w:name="Colorful Grid Accent 1" w:uiPriority="73"/>
-    <w:lsdException w:name="Light Shading Accent 2" w:uiPriority="60"/>
-    <w:lsdException w:name="Light List Accent 2" w:uiPriority="61"/>
-    <w:lsdException w:name="Light Grid Accent 2" w:uiPriority="62"/>
-    <w:lsdException w:name="Medium Shading 1 Accent 2" w:uiPriority="63"/>
-    <w:lsdException w:name="Medium Shading 2 Accent 2" w:uiPriority="64"/>
-    <w:lsdException w:name="Medium List 1 Accent 2" w:uiPriority="65"/>
-    <w:lsdException w:name="Medium List 2 Accent 2" w:uiPriority="66"/>
-    <w:lsdException w:name="Medium Grid 1 Accent 2" w:uiPriority="67"/>
-    <w:lsdException w:name="Medium Grid 2 Accent 2" w:uiPriority="68"/>
-    <w:lsdException w:name="Medium Grid 3 Accent 2" w:uiPriority="69"/>
-    <w:lsdException w:name="Dark List Accent 2" w:uiPriority="70"/>
-    <w:lsdException w:name="Colorful Shading Accent 2" w:uiPriority="71"/>
-    <w:lsdException w:name="Colorful List Accent 2" w:uiPriority="72"/>
-    <w:lsdException w:name="Colorful Grid Accent 2" w:uiPriority="73"/>
-    <w:lsdException w:name="Light Shading Accent 3" w:uiPriority="60"/>
-    <w:lsdException w:name="Light List Accent 3" w:uiPriority="61"/>
-    <w:lsdException w:name="Light Grid Accent 3" w:uiPriority="62"/>
-    <w:lsdException w:name="Medium Shading 1 Accent 3" w:uiPriority="63"/>
-    <w:lsdException w:name="Medium Shading 2 Accent 3" w:uiPriority="64"/>
-    <w:lsdException w:name="Medium List 1 Accent 3" w:uiPriority="65"/>
-    <w:lsdException w:name="Medium List 2 Accent 3" w:uiPriority="66"/>
-    <w:lsdException w:name="Medium Grid 1 Accent 3" w:uiPriority="67"/>
-    <w:lsdException w:name="Medium Grid 2 Accent 3" w:uiPriority="68"/>
-    <w:lsdException w:name="Medium Grid 3 Accent 3" w:uiPriority="69"/>
-    <w:lsdException w:name="Dark List Accent 3" w:uiPriority="70"/>
-    <w:lsdException w:name="Colorful Shading Accent 3" w:uiPriority="71"/>
-    <w:lsdException w:name="Colorful List Accent 3" w:uiPriority="72"/>
-    <w:lsdException w:name="Colorful Grid Accent 3" w:uiPriority="73"/>
-    <w:lsdException w:name="Light Shading Accent 4" w:uiPriority="60"/>
-    <w:lsdException w:name="Light List Accent 4" w:uiPriority="61"/>
-    <w:lsdException w:name="Light Grid Accent 4" w:uiPriority="62"/>
-    <w:lsdException w:name="Medium Shading 1 Accent 4" w:uiPriority="63"/>
-    <w:lsdException w:name="Medium Shading 2 Accent 4" w:uiPriority="64"/>
-    <w:lsdException w:name="Medium List 1 Accent 4" w:uiPriority="65"/>
-    <w:lsdException w:name="Medium List 2 Accent 4" w:uiPriority="66"/>
-    <w:lsdException w:name="Medium Grid 1 Accent 4" w:uiPriority="67"/>
-    <w:lsdException w:name="Medium Grid 2 Accent 4" w:uiPriority="68"/>
-    <w:lsdException w:name="Medium Grid 3 Accent 4" w:uiPriority="69"/>
-    <w:lsdException w:name="Dark List Accent 4" w:uiPriority="70"/>
-    <w:lsdException w:name="Colorful Shading Accent 4" w:uiPriority="71"/>
-    <w:lsdException w:name="Colorful List Accent 4" w:uiPriority="72"/>
-    <w:lsdException w:name="Colorful Grid Accent 4" w:uiPriority="73"/>
-    <w:lsdException w:name="Light Shading Accent 5" w:uiPriority="60"/>
-    <w:lsdException w:name="Light List Accent 5" w:uiPriority="61"/>
-    <w:lsdException w:name="Light Grid Accent 5" w:uiPriority="62"/>
-    <w:lsdException w:name="Medium Shading 1 Accent 5" w:uiPriority="63"/>
-    <w:lsdException w:name="Medium Shading 2 Accent 5" w:uiPriority="64"/>
-    <w:lsdException w:name="Medium List 1 Accent 5" w:uiPriority="65"/>
-    <w:lsdException w:name="Medium List 2 Accent 5" w:uiPriority="66"/>
-    <w:lsdException w:name="Medium Grid 1 Accent 5" w:uiPriority="67"/>
-    <w:lsdException w:name="Medium Grid 2 Accent 5" w:uiPriority="68"/>
-    <w:lsdException w:name="Medium Grid 3 Accent 5" w:uiPriority="69"/>
-    <w:lsdException w:name="Dark List Accent 5" w:uiPriority="70"/>
-    <w:lsdException w:name="Colorful Shading Accent 5" w:uiPriority="71"/>
-    <w:lsdException w:name="Colorful List Accent 5" w:uiPriority="72"/>
-    <w:lsdException w:name="Colorful Grid Accent 5" w:uiPriority="73"/>
-    <w:lsdException w:name="Light Shading Accent 6" w:uiPriority="60"/>
-    <w:lsdException w:name="Light List Accent 6" w:uiPriority="61"/>
-    <w:lsdException w:name="Light Grid Accent 6" w:uiPriority="62"/>
-    <w:lsdException w:name="Medium Shading 1 Accent 6" w:uiPriority="63"/>
-    <w:lsdException w:name="Medium Shading 2 Accent 6" w:uiPriority="64"/>
-    <w:lsdException w:name="Medium List 1 Accent 6" w:uiPriority="65"/>
-    <w:lsdException w:name="Medium List 2 Accent 6" w:uiPriority="66"/>
-    <w:lsdException w:name="Medium Grid 1 Accent 6" w:uiPriority="67"/>
-    <w:lsdException w:name="Medium Grid 2 Accent 6" w:uiPriority="68"/>
-    <w:lsdException w:name="Medium Grid 3 Accent 6" w:uiPriority="69"/>
-    <w:lsdException w:name="Dark List Accent 6" w:uiPriority="70"/>
-    <w:lsdException w:name="Colorful Shading Accent 6" w:uiPriority="71"/>
-    <w:lsdException w:name="Colorful List Accent 6" w:uiPriority="72"/>
-    <w:lsdException w:name="Colorful Grid Accent 6" w:uiPriority="73"/>
-    <w:lsdException w:name="Subtle Emphasis" w:uiPriority="19" w:qFormat="1"/>
-    <w:lsdException w:name="Intense Emphasis" w:uiPriority="21" w:qFormat="1"/>
-    <w:lsdException w:name="Subtle Reference" w:uiPriority="31" w:qFormat="1"/>
-    <w:lsdException w:name="Intense Reference" w:uiPriority="32" w:qFormat="1"/>
-    <w:lsdException w:name="Book Title" w:uiPriority="33" w:qFormat="1"/>
-    <w:lsdException w:name="Bibliography" w:semiHidden="1" w:uiPriority="37" w:unhideWhenUsed="1"/>
-    <w:lsdException w:name="TOC Heading" w:semiHidden="1" w:uiPriority="39" w:unhideWhenUsed="1" w:qFormat="1"/>
-    <w:lsdException w:name="Plain Table 1" w:uiPriority="41"/>
-    <w:lsdException w:name="Plain Table 2" w:uiPriority="42"/>
-    <w:lsdException w:name="Plain Table 3" w:uiPriority="43"/>
-    <w:lsdException w:name="Plain Table 4" w:uiPriority="44"/>
-    <w:lsdException w:name="Plain Table 5" w:uiPriority="45"/>
-    <w:lsdException w:name="Grid Table Light" w:uiPriority="40"/>
-    <w:lsdException w:name="Grid Table 1 Light" w:uiPriority="46"/>
-    <w:lsdException w:name="Grid Table 2" w:uiPriority="47"/>
-    <w:lsdException w:name="Grid Table 3" w:uiPriority="48"/>
-    <w:lsdException w:name="Grid Table 4" w:uiPriority="49"/>
-    <w:lsdException w:name="Grid Table 5 Dark" w:uiPriority="50"/>
-    <w:lsdException w:name="Grid Table 6 Colorful" w:uiPriority="51"/>
-    <w:lsdException w:name="Grid Table 7 Colorful" w:uiPriority="52"/>
-    <w:lsdException w:name="Grid Table 1 Light Accent 1" w:uiPriority="46"/>
-    <w:lsdException w:name="Grid Table 2 Accent 1" w:uiPriority="47"/>
-    <w:lsdException w:name="Grid Table 3 Accent 1" w:uiPriority="48"/>
-    <w:lsdException w:name="Grid Table 4 Accent 1" w:uiPriority="49"/>
-    <w:lsdException w:name="Grid Table 5 Dark Accent 1" w:uiPriority="50"/>
-    <w:lsdException w:name="Grid Table 6 Colorful Accent 1" w:uiPriority="51"/>
-    <w:lsdException w:name="Grid Table 7 Colorful Accent 1" w:uiPriority="52"/>
-    <w:lsdException w:name="Grid Table 1 Light Accent 2" w:uiPriority="46"/>
-    <w:lsdException w:name="Grid Table 2 Accent 2" w:uiPriority="47"/>
-    <w:lsdException w:name="Grid Table 3 Accent 2" w:uiPriority="48"/>
-    <w:lsdException w:name="Grid Table 4 Accent 2" w:uiPriority="49"/>
-    <w:lsdException w:name="Grid Table 5 Dark Accent 2" w:uiPriority="50"/>
-    <w:lsdException w:name="Grid Table 6 Colorful Accent 2" w:uiPriority="51"/>
-    <w:lsdException w:name="Grid Table 7 Colorful Accent 2" w:uiPriority="52"/>
-    <w:lsdException w:name="Grid Table 1 Light Accent 3" w:uiPriority="46"/>
-    <w:lsdException w:name="Grid Table 2 Accent 3" w:uiPriority="47"/>
-    <w:lsdException w:name="Grid Table 3 Accent 3" w:uiPriority="48"/>
-    <w:lsdException w:name="Grid Table 4 Accent 3" w:uiPriority="49"/>
-    <w:lsdException w:name="Grid Table 5 Dark Accent 3" w:uiPriority="50"/>
-    <w:lsdException w:name="Grid Table 6 Colorful Accent 3" w:uiPriority="51"/>
-    <w:lsdException w:name="Grid Table 7 Colorful Accent 3" w:uiPriority="52"/>
-    <w:lsdException w:name="Grid Table 1 Light Accent 4" w:uiPriority="46"/>
-    <w:lsdException w:name="Grid Table 2 Accent 4" w:uiPriority="47"/>
-    <w:lsdException w:name="Grid Table 3 Accent 4" w:uiPriority="48"/>
-    <w:lsdException w:name="Grid Table 4 Accent 4" w:uiPriority="49"/>
-    <w:lsdException w:name="Grid Table 5 Dark Accent 4" w:uiPriority="50"/>
-    <w:lsdException w:name="Grid Table 6 Colorful Accent 4" w:uiPriority="51"/>
-    <w:lsdException w:name="Grid Table 7 Colorful Accent 4" w:uiPriority="52"/>
-    <w:lsdException w:name="Grid Table 1 Light Accent 5" w:uiPriority="46"/>
-    <w:lsdException w:name="Grid Table 2 Accent 5" w:uiPriority="47"/>
-    <w:lsdException w:name="Grid Table 3 Accent 5" w:uiPriority="48"/>
-    <w:lsdException w:name="Grid Table 4 Accent 5" w:uiPriority="49"/>
-    <w:lsdException w:name="Grid Table 5 Dark Accent 5" w:uiPriority="50"/>
-    <w:lsdException w:name="Grid Table 6 Colorful Accent 5" w:uiPriority="51"/>
-    <w:lsdException w:name="Grid Table 7 Colorful Accent 5" w:uiPriority="52"/>
-    <w:lsdException w:name="Grid Table 1 Light Accent 6" w:uiPriority="46"/>
-    <w:lsdException w:name="Grid Table 2 Accent 6" w:uiPriority="47"/>
-    <w:lsdException w:name="Grid Table 3 Accent 6" w:uiPriority="48"/>
-    <w:lsdException w:name="Grid Table 4 Accent 6" w:uiPriority="49"/>
-    <w:lsdException w:name="Grid Table 5 Dark Accent 6" w:uiPriority="50"/>
-    <w:lsdException w:name="Grid Table 6 Colorful Accent 6" w:uiPriority="51"/>
-    <w:lsdException w:name="Grid Table 7 Colorful Accent 6" w:uiPriority="52"/>
-    <w:lsdException w:name="List Table 1 Light" w:uiPriority="46"/>
-    <w:lsdException w:name="List Table 2" w:uiPriority="47"/>
-    <w:lsdException w:name="List Table 3" w:uiPriority="48"/>
-    <w:lsdException w:name="List Table 4" w:uiPriority="49"/>
-    <w:lsdException w:name="List Table 5 Dark" w:uiPriority="50"/>
-    <w:lsdException w:name="List Table 6 Colorful" w:uiPriority="51"/>
-    <w:lsdException w:name="List Table 7 Colorful" w:uiPriority="52"/>
-    <w:lsdException w:name="List Table 1 Light Accent 1" w:uiPriority="46"/>
-    <w:lsdException w:name="List Table 2 Accent 1" w:uiPriority="47"/>
-    <w:lsdException w:name="List Table 3 Accent 1" w:uiPriority="48"/>
-    <w:lsdException w:name="List Table 4 Accent 1" w:uiPriority="49"/>
-    <w:lsdException w:name="List Table 5 Dark Accent 1" w:uiPriority="50"/>
-    <w:lsdException w:name="List Table 6 Colorful Accent 1" w:uiPriority="51"/>
-    <w:lsdException w:name="List Table 7 Colorful Accent 1" w:uiPriority="52"/>
-    <w:lsdException w:name="List Table 1 Light Accent 2" w:uiPriority="46"/>
-    <w:lsdException w:name="List Table 2 Accent 2" w:uiPriority="47"/>
-    <w:lsdException w:name="List Table 3 Accent 2" w:uiPriority="48"/>
-    <w:lsdException w:name="List Table 4 Accent 2" w:uiPriority="49"/>
-    <w:lsdException w:name="List Table 5 Dark Accent 2" w:uiPriority="50"/>
-    <w:lsdException w:name="List Table 6 Colorful Accent 2" w:uiPriority="51"/>
-    <w:lsdException w:name="List Table 7 Colorful Accent 2" w:uiPriority="52"/>
-    <w:lsdException w:name="List Table 1 Light Accent 3" w:uiPriority="46"/>
-    <w:lsdException w:name="List Table 2 Accent 3" w:uiPriority="47"/>
-    <w:lsdException w:name="List Table 3 Accent 3" w:uiPriority="48"/>
-    <w:lsdException w:name="List Table 4 Accent 3" w:uiPriority="49"/>
-    <w:lsdException w:name="List Table 5 Dark Accent 3" w:uiPriority="50"/>
-    <w:lsdException w:name="List Table 6 Colorful Accent 3" w:uiPriority="51"/>
-    <w:lsdException w:name="List Table 7 Colorful Accent 3" w:uiPriority="52"/>
-    <w:lsdException w:name="List Table 1 Light Accent 4" w:uiPriority="46"/>
-    <w:lsdException w:name="List Table 2 Accent 4" w:uiPriority="47"/>
-    <w:lsdException w:name="List Table 3 Accent 4" w:uiPriority="48"/>
-    <w:lsdException w:name="List Table 4 Accent 4" w:uiPriority="49"/>
-    <w:lsdException w:name="List Table 5 Dark Accent 4" w:uiPriority="50"/>
-    <w:lsdException w:name="List Table 6 Colorful Accent 4" w:uiPriority="51"/>
-    <w:lsdException w:name="List Table 7 Colorful Accent 4" w:uiPriority="52"/>
-    <w:lsdException w:name="List Table 1 Light Accent 5" w:uiPriority="46"/>
-    <w:lsdException w:name="List Table 2 Accent 5" w:uiPriority="47"/>
-    <w:lsdException w:name="List Table 3 Accent 5" w:uiPriority="48"/>
-    <w:lsdException w:name="List Table 4 Accent 5" w:uiPriority="49"/>
-    <w:lsdException w:name="List Table 5 Dark Accent 5" w:uiPriority="50"/>
-    <w:lsdException w:name="List Table 6 Colorful Accent 5" w:uiPriority="51"/>
-    <w:lsdException w:name="List Table 7 Colorful Accent 5" w:uiPriority="52"/>
-    <w:lsdException w:name="List Table 1 Light Accent 6" w:uiPriority="46"/>
-    <w:lsdException w:name="List Table 2 Accent 6" w:uiPriority="47"/>
-    <w:lsdException w:name="List Table 3 Accent 6" w:uiPriority="48"/>
-    <w:lsdException w:name="List Table 4 Accent 6" w:uiPriority="49"/>
-    <w:lsdException w:name="List Table 5 Dark Accent 6" w:uiPriority="50"/>
-    <w:lsdException w:name="List Table 6 Colorful Accent 6" w:uiPriority="51"/>
-    <w:lsdException w:name="List Table 7 Colorful Accent 6" w:uiPriority="52"/>
-    <w:lsdException w:name="Mention" w:semiHidden="1" w:unhideWhenUsed="1"/>
-    <w:lsdException w:name="Smart Hyperlink" w:semiHidden="1" w:unhideWhenUsed="1"/>
-    <w:lsdException w:name="Hashtag" w:semiHidden="1" w:unhideWhenUsed="1"/>
-    <w:lsdException w:name="Unresolved Mention" w:semiHidden="1" w:unhideWhenUsed="1"/>
-    <w:lsdException w:name="Smart Link" w:semiHidden="1" w:unhideWhenUsed="1"/>
+  <w:latentStyles w:defLockedState="0" w:defUIPriority="99" w:defSemiHidden="1" w:defUnhideWhenUsed="1" w:defQFormat="0" w:count="267">
+    <w:lsdException w:name="Normal" w:semiHidden="0" w:uiPriority="0" w:unhideWhenUsed="0" w:qFormat="1"/>
+    <w:lsdException w:name="heading 1" w:semiHidden="0" w:uiPriority="9" w:unhideWhenUsed="0" w:qFormat="1"/>
+    <w:lsdException w:name="heading 2" w:uiPriority="0" w:qFormat="1"/>
+    <w:lsdException w:name="heading 3" w:uiPriority="9" w:qFormat="1"/>
+    <w:lsdException w:name="heading 4" w:uiPriority="9" w:qFormat="1"/>
+    <w:lsdException w:name="heading 5" w:uiPriority="9" w:qFormat="1"/>
+    <w:lsdException w:name="heading 6" w:uiPriority="9" w:qFormat="1"/>
+    <w:lsdException w:name="heading 7" w:uiPriority="9" w:qFormat="1"/>
+    <w:lsdException w:name="heading 8" w:uiPriority="9" w:qFormat="1"/>
+    <w:lsdException w:name="heading 9" w:uiPriority="9" w:qFormat="1"/>
+    <w:lsdException w:name="toc 1" w:uiPriority="39"/>
+    <w:lsdException w:name="toc 2" w:uiPriority="39"/>
+    <w:lsdException w:name="toc 3" w:uiPriority="39"/>
+    <w:lsdException w:name="toc 4" w:uiPriority="39"/>
+    <w:lsdException w:name="toc 5" w:uiPriority="39"/>
+    <w:lsdException w:name="toc 6" w:uiPriority="39"/>
+    <w:lsdException w:name="toc 7" w:uiPriority="39"/>
+    <w:lsdException w:name="toc 8" w:uiPriority="39"/>
+    <w:lsdException w:name="toc 9" w:uiPriority="39"/>
+    <w:lsdException w:name="header" w:uiPriority="0"/>
+    <w:lsdException w:name="footer" w:uiPriority="0"/>
+    <w:lsdException w:name="caption" w:uiPriority="35" w:qFormat="1"/>
+    <w:lsdException w:name="Title" w:semiHidden="0" w:uiPriority="10" w:unhideWhenUsed="0" w:qFormat="1"/>
+    <w:lsdException w:name="Default Paragraph Font" w:uiPriority="1"/>
+    <w:lsdException w:name="Subtitle" w:semiHidden="0" w:uiPriority="11" w:unhideWhenUsed="0" w:qFormat="1"/>
+    <w:lsdException w:name="Strong" w:semiHidden="0" w:uiPriority="22" w:unhideWhenUsed="0" w:qFormat="1"/>
+    <w:lsdException w:name="Emphasis" w:semiHidden="0" w:uiPriority="20" w:unhideWhenUsed="0" w:qFormat="1"/>
+    <w:lsdException w:name="Table Grid" w:semiHidden="0" w:uiPriority="39" w:unhideWhenUsed="0"/>
+    <w:lsdException w:name="Placeholder Text" w:unhideWhenUsed="0"/>
+    <w:lsdException w:name="No Spacing" w:semiHidden="0" w:uiPriority="0" w:unhideWhenUsed="0" w:qFormat="1"/>
+    <w:lsdException w:name="Light Shading" w:semiHidden="0" w:uiPriority="60" w:unhideWhenUsed="0"/>
+    <w:lsdException w:name="Light List" w:semiHidden="0" w:uiPriority="61" w:unhideWhenUsed="0"/>
+    <w:lsdException w:name="Light Grid" w:semiHidden="0" w:uiPriority="62" w:unhideWhenUsed="0"/>
+    <w:lsdException w:name="Medium Shading 1" w:semiHidden="0" w:uiPriority="63" w:unhideWhenUsed="0"/>
+    <w:lsdException w:name="Medium Shading 2" w:semiHidden="0" w:uiPriority="64" w:unhideWhenUsed="0"/>
+    <w:lsdException w:name="Medium List 1" w:semiHidden="0" w:uiPriority="65" w:unhideWhenUsed="0"/>
+    <w:lsdException w:name="Medium List 2" w:semiHidden="0" w:uiPriority="66" w:unhideWhenUsed="0"/>
+    <w:lsdException w:name="Medium Grid 1" w:semiHidden="0" w:uiPriority="67" w:unhideWhenUsed="0"/>
+    <w:lsdException w:name="Medium Grid 2" w:semiHidden="0" w:uiPriority="68" w:unhideWhenUsed="0"/>
+    <w:lsdException w:name="Medium Grid 3" w:semiHidden="0" w:uiPriority="69" w:unhideWhenUsed="0"/>
+    <w:lsdException w:name="Dark List" w:semiHidden="0" w:uiPriority="70" w:unhideWhenUsed="0"/>
+    <w:lsdException w:name="Colorful Shading" w:semiHidden="0" w:uiPriority="71" w:unhideWhenUsed="0"/>
+    <w:lsdException w:name="Colorful List" w:semiHidden="0" w:uiPriority="72" w:unhideWhenUsed="0"/>
+    <w:lsdException w:name="Colorful Grid" w:semiHidden="0" w:uiPriority="73" w:unhideWhenUsed="0"/>
+    <w:lsdException w:name="Light Shading Accent 1" w:semiHidden="0" w:uiPriority="60" w:unhideWhenUsed="0"/>
+    <w:lsdException w:name="Light List Accent 1" w:semiHidden="0" w:uiPriority="61" w:unhideWhenUsed="0"/>
+    <w:lsdException w:name="Light Grid Accent 1" w:semiHidden="0" w:uiPriority="62" w:unhideWhenUsed="0"/>
+    <w:lsdException w:name="Medium Shading 1 Accent 1" w:semiHidden="0" w:uiPriority="63" w:unhideWhenUsed="0"/>
+    <w:lsdException w:name="Medium Shading 2 Accent 1" w:semiHidden="0" w:uiPriority="64" w:unhideWhenUsed="0"/>
+    <w:lsdException w:name="Medium List 1 Accent 1" w:semiHidden="0" w:uiPriority="65" w:unhideWhenUsed="0"/>
+    <w:lsdException w:name="Revision" w:unhideWhenUsed="0"/>
+    <w:lsdException w:name="List Paragraph" w:semiHidden="0" w:uiPriority="34" w:unhideWhenUsed="0" w:qFormat="1"/>
+    <w:lsdException w:name="Quote" w:semiHidden="0" w:uiPriority="29" w:unhideWhenUsed="0" w:qFormat="1"/>
+    <w:lsdException w:name="Intense Quote" w:semiHidden="0" w:uiPriority="30" w:unhideWhenUsed="0" w:qFormat="1"/>
+    <w:lsdException w:name="Medium List 2 Accent 1" w:semiHidden="0" w:uiPriority="66" w:unhideWhenUsed="0"/>
+    <w:lsdException w:name="Medium Grid 1 Accent 1" w:semiHidden="0" w:uiPriority="67" w:unhideWhenUsed="0"/>
+    <w:lsdException w:name="Medium Grid 2 Accent 1" w:semiHidden="0" w:uiPriority="68" w:unhideWhenUsed="0"/>
+    <w:lsdException w:name="Medium Grid 3 Accent 1" w:semiHidden="0" w:uiPriority="69" w:unhideWhenUsed="0"/>
+    <w:lsdException w:name="Dark List Accent 1" w:semiHidden="0" w:uiPriority="70" w:unhideWhenUsed="0"/>
+    <w:lsdException w:name="Colorful Shading Accent 1" w:semiHidden="0" w:uiPriority="71" w:unhideWhenUsed="0"/>
+    <w:lsdException w:name="Colorful List Accent 1" w:semiHidden="0" w:uiPriority="72" w:unhideWhenUsed="0"/>
+    <w:lsdException w:name="Colorful Grid Accent 1" w:semiHidden="0" w:uiPriority="73" w:unhideWhenUsed="0"/>
+    <w:lsdException w:name="Light Shading Accent 2" w:semiHidden="0" w:uiPriority="60" w:unhideWhenUsed="0"/>
+    <w:lsdException w:name="Light List Accent 2" w:semiHidden="0" w:uiPriority="61" w:unhideWhenUsed="0"/>
+    <w:lsdException w:name="Light Grid Accent 2" w:semiHidden="0" w:uiPriority="62" w:unhideWhenUsed="0"/>
+    <w:lsdException w:name="Medium Shading 1 Accent 2" w:semiHidden="0" w:uiPriority="63" w:unhideWhenUsed="0"/>
+    <w:lsdException w:name="Medium Shading 2 Accent 2" w:semiHidden="0" w:uiPriority="64" w:unhideWhenUsed="0"/>
+    <w:lsdException w:name="Medium List 1 Accent 2" w:semiHidden="0" w:uiPriority="65" w:unhideWhenUsed="0"/>
+    <w:lsdException w:name="Medium List 2 Accent 2" w:semiHidden="0" w:uiPriority="66" w:unhideWhenUsed="0"/>
+    <w:lsdException w:name="Medium Grid 1 Accent 2" w:semiHidden="0" w:uiPriority="67" w:unhideWhenUsed="0"/>
+    <w:lsdException w:name="Medium Grid 2 Accent 2" w:semiHidden="0" w:uiPriority="68" w:unhideWhenUsed="0"/>
+    <w:lsdException w:name="Medium Grid 3 Accent 2" w:semiHidden="0" w:uiPriority="69" w:unhideWhenUsed="0"/>
+    <w:lsdException w:name="Dark List Accent 2" w:semiHidden="0" w:uiPriority="70" w:unhideWhenUsed="0"/>
+    <w:lsdException w:name="Colorful Shading Accent 2" w:semiHidden="0" w:uiPriority="71" w:unhideWhenUsed="0"/>
+    <w:lsdException w:name="Colorful List Accent 2" w:semiHidden="0" w:uiPriority="72" w:unhideWhenUsed="0"/>
+    <w:lsdException w:name="Colorful Grid Accent 2" w:semiHidden="0" w:uiPriority="73" w:unhideWhenUsed="0"/>
+    <w:lsdException w:name="Light Shading Accent 3" w:semiHidden="0" w:uiPriority="60" w:unhideWhenUsed="0"/>
+    <w:lsdException w:name="Light List Accent 3" w:semiHidden="0" w:uiPriority="61" w:unhideWhenUsed="0"/>
+    <w:lsdException w:name="Light Grid Accent 3" w:semiHidden="0" w:uiPriority="62" w:unhideWhenUsed="0"/>
+    <w:lsdException w:name="Medium Shading 1 Accent 3" w:semiHidden="0" w:uiPriority="63" w:unhideWhenUsed="0"/>
+    <w:lsdException w:name="Medium Shading 2 Accent 3" w:semiHidden="0" w:uiPriority="64" w:unhideWhenUsed="0"/>
+    <w:lsdException w:name="Medium List 1 Accent 3" w:semiHidden="0" w:uiPriority="65" w:unhideWhenUsed="0"/>
+    <w:lsdException w:name="Medium List 2 Accent 3" w:semiHidden="0" w:uiPriority="66" w:unhideWhenUsed="0"/>
+    <w:lsdException w:name="Medium Grid 1 Accent 3" w:semiHidden="0" w:uiPriority="67" w:unhideWhenUsed="0"/>
+    <w:lsdException w:name="Medium Grid 2 Accent 3" w:semiHidden="0" w:uiPriority="68" w:unhideWhenUsed="0"/>
+    <w:lsdException w:name="Medium Grid 3 Accent 3" w:semiHidden="0" w:uiPriority="69" w:unhideWhenUsed="0"/>
+    <w:lsdException w:name="Dark List Accent 3" w:semiHidden="0" w:uiPriority="70" w:unhideWhenUsed="0"/>
+    <w:lsdException w:name="Colorful Shading Accent 3" w:semiHidden="0" w:uiPriority="71" w:unhideWhenUsed="0"/>
+    <w:lsdException w:name="Colorful List Accent 3" w:semiHidden="0" w:uiPriority="72" w:unhideWhenUsed="0"/>
+    <w:lsdException w:name="Colorful Grid Accent 3" w:semiHidden="0" w:uiPriority="73" w:unhideWhenUsed="0"/>
+    <w:lsdException w:name="Light Shading Accent 4" w:semiHidden="0" w:uiPriority="60" w:unhideWhenUsed="0"/>
+    <w:lsdException w:name="Light List Accent 4" w:semiHidden="0" w:uiPriority="61" w:unhideWhenUsed="0"/>
+    <w:lsdException w:name="Light Grid Accent 4" w:semiHidden="0" w:uiPriority="62" w:unhideWhenUsed="0"/>
+    <w:lsdException w:name="Medium Shading 1 Accent 4" w:semiHidden="0" w:uiPriority="63" w:unhideWhenUsed="0"/>
+    <w:lsdException w:name="Medium Shading 2 Accent 4" w:semiHidden="0" w:uiPriority="64" w:unhideWhenUsed="0"/>
+    <w:lsdException w:name="Medium List 1 Accent 4" w:semiHidden="0" w:uiPriority="65" w:unhideWhenUsed="0"/>
+    <w:lsdException w:name="Medium List 2 Accent 4" w:semiHidden="0" w:uiPriority="66" w:unhideWhenUsed="0"/>
+    <w:lsdException w:name="Medium Grid 1 Accent 4" w:semiHidden="0" w:uiPriority="67" w:unhideWhenUsed="0"/>
+    <w:lsdException w:name="Medium Grid 2 Accent 4" w:semiHidden="0" w:uiPriority="68" w:unhideWhenUsed="0"/>
+    <w:lsdException w:name="Medium Grid 3 Accent 4" w:semiHidden="0" w:uiPriority="69" w:unhideWhenUsed="0"/>
+    <w:lsdException w:name="Dark List Accent 4" w:semiHidden="0" w:uiPriority="70" w:unhideWhenUsed="0"/>
+    <w:lsdException w:name="Colorful Shading Accent 4" w:semiHidden="0" w:uiPriority="71" w:unhideWhenUsed="0"/>
+    <w:lsdException w:name="Colorful List Accent 4" w:semiHidden="0" w:uiPriority="72" w:unhideWhenUsed="0"/>
+    <w:lsdException w:name="Colorful Grid Accent 4" w:semiHidden="0" w:uiPriority="73" w:unhideWhenUsed="0"/>
+    <w:lsdException w:name="Light Shading Accent 5" w:semiHidden="0" w:uiPriority="60" w:unhideWhenUsed="0"/>
+    <w:lsdException w:name="Light List Accent 5" w:semiHidden="0" w:uiPriority="61" w:unhideWhenUsed="0"/>
+    <w:lsdException w:name="Light Grid Accent 5" w:semiHidden="0" w:uiPriority="62" w:unhideWhenUsed="0"/>
+    <w:lsdException w:name="Medium Shading 1 Accent 5" w:semiHidden="0" w:uiPriority="63" w:unhideWhenUsed="0"/>
+    <w:lsdException w:name="Medium Shading 2 Accent 5" w:semiHidden="0" w:uiPriority="64" w:unhideWhenUsed="0"/>
+    <w:lsdException w:name="Medium List 1 Accent 5" w:semiHidden="0" w:uiPriority="65" w:unhideWhenUsed="0"/>
+    <w:lsdException w:name="Medium List 2 Accent 5" w:semiHidden="0" w:uiPriority="66" w:unhideWhenUsed="0"/>
+    <w:lsdException w:name="Medium Grid 1 Accent 5" w:semiHidden="0" w:uiPriority="67" w:unhideWhenUsed="0"/>
+    <w:lsdException w:name="Medium Grid 2 Accent 5" w:semiHidden="0" w:uiPriority="68" w:unhideWhenUsed="0"/>
+    <w:lsdException w:name="Medium Grid 3 Accent 5" w:semiHidden="0" w:uiPriority="69" w:unhideWhenUsed="0"/>
+    <w:lsdException w:name="Dark List Accent 5" w:semiHidden="0" w:uiPriority="70" w:unhideWhenUsed="0"/>
+    <w:lsdException w:name="Colorful Shading Accent 5" w:semiHidden="0" w:uiPriority="71" w:unhideWhenUsed="0"/>
+    <w:lsdException w:name="Colorful List Accent 5" w:semiHidden="0" w:uiPriority="72" w:unhideWhenUsed="0"/>
+    <w:lsdException w:name="Colorful Grid Accent 5" w:semiHidden="0" w:uiPriority="73" w:unhideWhenUsed="0"/>
+    <w:lsdException w:name="Light Shading Accent 6" w:semiHidden="0" w:uiPriority="60" w:unhideWhenUsed="0"/>
+    <w:lsdException w:name="Light List Accent 6" w:semiHidden="0" w:uiPriority="61" w:unhideWhenUsed="0"/>
+    <w:lsdException w:name="Light Grid Accent 6" w:semiHidden="0" w:uiPriority="62" w:unhideWhenUsed="0"/>
+    <w:lsdException w:name="Medium Shading 1 Accent 6" w:semiHidden="0" w:uiPriority="63" w:unhideWhenUsed="0"/>
+    <w:lsdException w:name="Medium Shading 2 Accent 6" w:semiHidden="0" w:uiPriority="64" w:unhideWhenUsed="0"/>
+    <w:lsdException w:name="Medium List 1 Accent 6" w:semiHidden="0" w:uiPriority="65" w:unhideWhenUsed="0"/>
+    <w:lsdException w:name="Medium List 2 Accent 6" w:semiHidden="0" w:uiPriority="66" w:unhideWhenUsed="0"/>
+    <w:lsdException w:name="Medium Grid 1 Accent 6" w:semiHidden="0" w:uiPriority="67" w:unhideWhenUsed="0"/>
+    <w:lsdException w:name="Medium Grid 2 Accent 6" w:semiHidden="0" w:uiPriority="68" w:unhideWhenUsed="0"/>
+    <w:lsdException w:name="Medium Grid 3 Accent 6" w:semiHidden="0" w:uiPriority="69" w:unhideWhenUsed="0"/>
+    <w:lsdException w:name="Dark List Accent 6" w:semiHidden="0" w:uiPriority="70" w:unhideWhenUsed="0"/>
+    <w:lsdException w:name="Colorful Shading Accent 6" w:semiHidden="0" w:uiPriority="71" w:unhideWhenUsed="0"/>
+    <w:lsdException w:name="Colorful List Accent 6" w:semiHidden="0" w:uiPriority="72" w:unhideWhenUsed="0"/>
+    <w:lsdException w:name="Colorful Grid Accent 6" w:semiHidden="0" w:uiPriority="73" w:unhideWhenUsed="0"/>
+    <w:lsdException w:name="Subtle Emphasis" w:semiHidden="0" w:uiPriority="19" w:unhideWhenUsed="0" w:qFormat="1"/>
+    <w:lsdException w:name="Intense Emphasis" w:semiHidden="0" w:uiPriority="21" w:unhideWhenUsed="0" w:qFormat="1"/>
+    <w:lsdException w:name="Subtle Reference" w:semiHidden="0" w:uiPriority="31" w:unhideWhenUsed="0" w:qFormat="1"/>
+    <w:lsdException w:name="Intense Reference" w:semiHidden="0" w:uiPriority="32" w:unhideWhenUsed="0" w:qFormat="1"/>
+    <w:lsdException w:name="Book Title" w:semiHidden="0" w:uiPriority="33" w:unhideWhenUsed="0" w:qFormat="1"/>
+    <w:lsdException w:name="Bibliography" w:uiPriority="37"/>
+    <w:lsdException w:name="TOC Heading" w:uiPriority="39" w:qFormat="1"/>
+  </w:latentStyles>
+  <w:style w:type="paragraph" w:default="1" w:styleId="Normal">
+    <w:name w:val="Normal"/>
+    <w:qFormat/>
+    <w:rsid w:val="006026FE"/>
+    <w:pPr>
+      <w:spacing w:after="0" w:line="240" w:lineRule="auto"/>
+    </w:pPr>
+    <w:rPr>
+      <w:rFonts w:ascii="Times New Roman" w:eastAsia="Times New Roman" w:hAnsi="Times New Roman" w:cs="Times New Roman"/>
+      <w:sz w:val="24"/>
+      <w:szCs w:val="24"/>
+    </w:rPr>
+  </w:style>
+  <w:style w:type="paragraph" w:styleId="Heading2">
+    <w:name w:val="heading 2"/>
+    <w:basedOn w:val="Normal"/>
+    <w:next w:val="Normal"/>
+    <w:link w:val="Heading2Char"/>
+    <w:qFormat/>
+    <w:rsid w:val="006026FE"/>
+    <w:pPr>
+      <w:keepNext/>
+      <w:spacing w:before="240" w:after="60"/>
+      <w:outlineLvl w:val="1"/>
+    </w:pPr>
+    <w:rPr>
+      <w:rFonts w:ascii="Arial" w:hAnsi="Arial" w:cs="Arial"/>
+      <w:b/>
+      <w:bCs/>
+      <w:i/>
+      <w:iCs/>
+      <w:sz w:val="28"/>
+      <w:szCs w:val="28"/>
+    </w:rPr>
+  </w:style>
+  <w:style w:type="character" w:default="1" w:styleId="DefaultParagraphFont">
+    <w:name w:val="Default Paragraph Font"/>
+    <w:uiPriority w:val="1"/>
+    <w:semiHidden/>
+    <w:unhideWhenUsed/>
+  </w:style>
+  <w:style w:type="table" w:default="1" w:styleId="TableNormal">
+    <w:name w:val="Normal Table"/>
+    <w:uiPriority w:val="99"/>
+    <w:semiHidden/>
+    <w:unhideWhenUsed/>
+    <w:tblPr>
+      <w:tblInd w:w="0" w:type="dxa"/>
+      <w:tblCellMar>
+        <w:top w:w="0" w:type="dxa"/>
+        <w:left w:w="108" w:type="dxa"/>
+        <w:bottom w:w="0" w:type="dxa"/>
+        <w:right w:w="108" w:type="dxa"/>
+      </w:tblCellMar>
+    </w:tblPr>
+  </w:style>
+  <w:style w:type="numbering" w:default="1" w:styleId="NoList">
+    <w:name w:val="No List"/>
+    <w:uiPriority w:val="99"/>
+    <w:semiHidden/>
+    <w:unhideWhenUsed/>
+  </w:style>
+  <w:style w:type="character" w:customStyle="1" w:styleId="Heading2Char">
+    <w:name w:val="Heading 2 Char"/>
+    <w:basedOn w:val="DefaultParagraphFont"/>
+    <w:link w:val="Heading2"/>
+    <w:rsid w:val="006026FE"/>
+    <w:rPr>
+      <w:rFonts w:ascii="Arial" w:eastAsia="Times New Roman" w:hAnsi="Arial" w:cs="Arial"/>
+      <w:b/>
+      <w:bCs/>
+      <w:i/>
+      <w:iCs/>
+      <w:sz w:val="28"/>
+      <w:szCs w:val="28"/>
+    </w:rPr>
+  </w:style>
+  <w:style w:type="paragraph" w:styleId="Header">
+    <w:name w:val="header"/>
+    <w:basedOn w:val="Normal"/>
+    <w:link w:val="HeaderChar"/>
+    <w:rsid w:val="006026FE"/>
+    <w:pPr>
+      <w:tabs>
+        <w:tab w:val="center" w:pos="4320"/>
+        <w:tab w:val="right" w:pos="8640"/>
+      </w:tabs>
+    </w:pPr>
+  </w:style>
+  <w:style w:type="character" w:customStyle="1" w:styleId="HeaderChar">
+    <w:name w:val="Header Char"/>
+    <w:basedOn w:val="DefaultParagraphFont"/>
+    <w:link w:val="Header"/>
+    <w:rsid w:val="006026FE"/>
+    <w:rPr>
+      <w:rFonts w:ascii="Times New Roman" w:eastAsia="Times New Roman" w:hAnsi="Times New Roman" w:cs="Times New Roman"/>
+      <w:sz w:val="24"/>
+      <w:szCs w:val="24"/>
+    </w:rPr>
+  </w:style>
+  <w:style w:type="paragraph" w:styleId="Footer">
+    <w:name w:val="footer"/>
+    <w:basedOn w:val="Normal"/>
+    <w:link w:val="FooterChar"/>
+    <w:rsid w:val="006026FE"/>
+    <w:pPr>
+      <w:tabs>
+        <w:tab w:val="center" w:pos="4320"/>
+        <w:tab w:val="right" w:pos="8640"/>
+      </w:tabs>
+    </w:pPr>
+  </w:style>
+  <w:style w:type="character" w:customStyle="1" w:styleId="FooterChar">
+    <w:name w:val="Footer Char"/>
+    <w:basedOn w:val="DefaultParagraphFont"/>
+    <w:link w:val="Footer"/>
+    <w:rsid w:val="006026FE"/>
+    <w:rPr>
+      <w:rFonts w:ascii="Times New Roman" w:eastAsia="Times New Roman" w:hAnsi="Times New Roman" w:cs="Times New Roman"/>
+      <w:sz w:val="24"/>
+      <w:szCs w:val="24"/>
+    </w:rPr>
+  </w:style>
+  <w:style w:type="paragraph" w:styleId="NoSpacing">
+    <w:name w:val="No Spacing"/>
+    <w:link w:val="NoSpacingChar"/>
+    <w:qFormat/>
+    <w:rsid w:val="006026FE"/>
+    <w:pPr>
+      <w:spacing w:after="0" w:line="240" w:lineRule="auto"/>
+    </w:pPr>
+    <w:rPr>
+      <w:rFonts w:ascii="Calibri" w:eastAsia="Calibri" w:hAnsi="Calibri" w:cs="Times New Roman"/>
+    </w:rPr>
+  </w:style>
+  <w:style w:type="character" w:customStyle="1" w:styleId="NoSpacingChar">
+    <w:name w:val="No Spacing Char"/>
+    <w:link w:val="NoSpacing"/>
+    <w:locked/>
+    <w:rsid w:val="006026FE"/>
+    <w:rPr>
+      <w:rFonts w:ascii="Calibri" w:eastAsia="Calibri" w:hAnsi="Calibri" w:cs="Times New Roman"/>
+    </w:rPr>
+  </w:style>
+  <w:style w:type="paragraph" w:customStyle="1" w:styleId="western">
+    <w:name w:val="western"/>
+    <w:basedOn w:val="Normal"/>
+    <w:rsid w:val="006026FE"/>
+    <w:pPr>
+      <w:spacing w:before="100" w:beforeAutospacing="1" w:after="100" w:afterAutospacing="1"/>
+    </w:pPr>
+  </w:style>
+</w:styles>
+</file>
+
+<file path=word/stylesWithEffects.xml><?xml version="1.0" encoding="utf-8"?>
+<w:styles xmlns:wpc="http://schemas.microsoft.com/office/word/2010/wordprocessingCanvas" xmlns:mc="http://schemas.openxmlformats.org/markup-compatibility/2006" xmlns:o="urn:schemas-microsoft-com:office:office" xmlns:r="http://schemas.openxmlformats.org/officeDocument/2006/relationships" xmlns:m="http://schemas.openxmlformats.org/officeDocument/2006/math" xmlns:v="urn:schemas-microsoft-com:vml" xmlns:wp14="http://schemas.microsoft.com/office/word/2010/wordprocessingDrawing" xmlns:wp="http://schemas.openxmlformats.org/drawingml/2006/wordprocessingDrawing" xmlns:w10="urn:schemas-microsoft-com:office:word" xmlns:w="http://schemas.openxmlformats.org/wordprocessingml/2006/main" xmlns:w14="http://schemas.microsoft.com/office/word/2010/wordml" xmlns:wpg="http://schemas.microsoft.com/office/word/2010/wordprocessingGroup" xmlns:wpi="http://schemas.microsoft.com/office/word/2010/wordprocessingInk" xmlns:wne="http://schemas.microsoft.com/office/word/2006/wordml" xmlns:wps="http://schemas.microsoft.com/office/word/2010/wordprocessingShape" mc:Ignorable="w14 wp14">
+  <w:docDefaults>
+    <w:rPrDefault>
+      <w:rPr>
+        <w:rFonts w:asciiTheme="minorHAnsi" w:eastAsiaTheme="minorHAnsi" w:hAnsiTheme="minorHAnsi" w:cstheme="minorBidi"/>
+        <w:sz w:val="22"/>
+        <w:szCs w:val="22"/>
+        <w:lang w:val="en-US" w:eastAsia="en-US" w:bidi="ar-SA"/>
+      </w:rPr>
+    </w:rPrDefault>
+    <w:pPrDefault>
+      <w:pPr>
+        <w:spacing w:after="160" w:line="259" w:lineRule="auto"/>
+      </w:pPr>
+    </w:pPrDefault>
+  </w:docDefaults>
+  <w:latentStyles w:defLockedState="0" w:defUIPriority="99" w:defSemiHidden="1" w:defUnhideWhenUsed="1" w:defQFormat="0" w:count="267">
+    <w:lsdException w:name="Normal" w:semiHidden="0" w:uiPriority="0" w:unhideWhenUsed="0" w:qFormat="1"/>
+    <w:lsdException w:name="heading 1" w:semiHidden="0" w:uiPriority="9" w:unhideWhenUsed="0" w:qFormat="1"/>
+    <w:lsdException w:name="heading 2" w:uiPriority="0" w:qFormat="1"/>
+    <w:lsdException w:name="heading 3" w:uiPriority="9" w:qFormat="1"/>
+    <w:lsdException w:name="heading 4" w:uiPriority="9" w:qFormat="1"/>
+    <w:lsdException w:name="heading 5" w:uiPriority="9" w:qFormat="1"/>
+    <w:lsdException w:name="heading 6" w:uiPriority="9" w:qFormat="1"/>
+    <w:lsdException w:name="heading 7" w:uiPriority="9" w:qFormat="1"/>
+    <w:lsdException w:name="heading 8" w:uiPriority="9" w:qFormat="1"/>
+    <w:lsdException w:name="heading 9" w:uiPriority="9" w:qFormat="1"/>
+    <w:lsdException w:name="toc 1" w:uiPriority="39"/>
+    <w:lsdException w:name="toc 2" w:uiPriority="39"/>
+    <w:lsdException w:name="toc 3" w:uiPriority="39"/>
+    <w:lsdException w:name="toc 4" w:uiPriority="39"/>
+    <w:lsdException w:name="toc 5" w:uiPriority="39"/>
+    <w:lsdException w:name="toc 6" w:uiPriority="39"/>
+    <w:lsdException w:name="toc 7" w:uiPriority="39"/>
+    <w:lsdException w:name="toc 8" w:uiPriority="39"/>
+    <w:lsdException w:name="toc 9" w:uiPriority="39"/>
+    <w:lsdException w:name="header" w:uiPriority="0"/>
+    <w:lsdException w:name="footer" w:uiPriority="0"/>
+    <w:lsdException w:name="caption" w:uiPriority="35" w:qFormat="1"/>
+    <w:lsdException w:name="Title" w:semiHidden="0" w:uiPriority="10" w:unhideWhenUsed="0" w:qFormat="1"/>
+    <w:lsdException w:name="Default Paragraph Font" w:uiPriority="1"/>
+    <w:lsdException w:name="Subtitle" w:semiHidden="0" w:uiPriority="11" w:unhideWhenUsed="0" w:qFormat="1"/>
+    <w:lsdException w:name="Strong" w:semiHidden="0" w:uiPriority="22" w:unhideWhenUsed="0" w:qFormat="1"/>
+    <w:lsdException w:name="Emphasis" w:semiHidden="0" w:uiPriority="20" w:unhideWhenUsed="0" w:qFormat="1"/>
+    <w:lsdException w:name="Table Grid" w:semiHidden="0" w:uiPriority="39" w:unhideWhenUsed="0"/>
+    <w:lsdException w:name="Placeholder Text" w:unhideWhenUsed="0"/>
+    <w:lsdException w:name="No Spacing" w:semiHidden="0" w:uiPriority="0" w:unhideWhenUsed="0" w:qFormat="1"/>
+    <w:lsdException w:name="Light Shading" w:semiHidden="0" w:uiPriority="60" w:unhideWhenUsed="0"/>
+    <w:lsdException w:name="Light List" w:semiHidden="0" w:uiPriority="61" w:unhideWhenUsed="0"/>
+    <w:lsdException w:name="Light Grid" w:semiHidden="0" w:uiPriority="62" w:unhideWhenUsed="0"/>
+    <w:lsdException w:name="Medium Shading 1" w:semiHidden="0" w:uiPriority="63" w:unhideWhenUsed="0"/>
+    <w:lsdException w:name="Medium Shading 2" w:semiHidden="0" w:uiPriority="64" w:unhideWhenUsed="0"/>
+    <w:lsdException w:name="Medium List 1" w:semiHidden="0" w:uiPriority="65" w:unhideWhenUsed="0"/>
+    <w:lsdException w:name="Medium List 2" w:semiHidden="0" w:uiPriority="66" w:unhideWhenUsed="0"/>
+    <w:lsdException w:name="Medium Grid 1" w:semiHidden="0" w:uiPriority="67" w:unhideWhenUsed="0"/>
+    <w:lsdException w:name="Medium Grid 2" w:semiHidden="0" w:uiPriority="68" w:unhideWhenUsed="0"/>
+    <w:lsdException w:name="Medium Grid 3" w:semiHidden="0" w:uiPriority="69" w:unhideWhenUsed="0"/>
+    <w:lsdException w:name="Dark List" w:semiHidden="0" w:uiPriority="70" w:unhideWhenUsed="0"/>
+    <w:lsdException w:name="Colorful Shading" w:semiHidden="0" w:uiPriority="71" w:unhideWhenUsed="0"/>
+    <w:lsdException w:name="Colorful List" w:semiHidden="0" w:uiPriority="72" w:unhideWhenUsed="0"/>
+    <w:lsdException w:name="Colorful Grid" w:semiHidden="0" w:uiPriority="73" w:unhideWhenUsed="0"/>
+    <w:lsdException w:name="Light Shading Accent 1" w:semiHidden="0" w:uiPriority="60" w:unhideWhenUsed="0"/>
+    <w:lsdException w:name="Light List Accent 1" w:semiHidden="0" w:uiPriority="61" w:unhideWhenUsed="0"/>
+    <w:lsdException w:name="Light Grid Accent 1" w:semiHidden="0" w:uiPriority="62" w:unhideWhenUsed="0"/>
+    <w:lsdException w:name="Medium Shading 1 Accent 1" w:semiHidden="0" w:uiPriority="63" w:unhideWhenUsed="0"/>
+    <w:lsdException w:name="Medium Shading 2 Accent 1" w:semiHidden="0" w:uiPriority="64" w:unhideWhenUsed="0"/>
+    <w:lsdException w:name="Medium List 1 Accent 1" w:semiHidden="0" w:uiPriority="65" w:unhideWhenUsed="0"/>
+    <w:lsdException w:name="Revision" w:unhideWhenUsed="0"/>
+    <w:lsdException w:name="List Paragraph" w:semiHidden="0" w:uiPriority="34" w:unhideWhenUsed="0" w:qFormat="1"/>
+    <w:lsdException w:name="Quote" w:semiHidden="0" w:uiPriority="29" w:unhideWhenUsed="0" w:qFormat="1"/>
+    <w:lsdException w:name="Intense Quote" w:semiHidden="0" w:uiPriority="30" w:unhideWhenUsed="0" w:qFormat="1"/>
+    <w:lsdException w:name="Medium List 2 Accent 1" w:semiHidden="0" w:uiPriority="66" w:unhideWhenUsed="0"/>
+    <w:lsdException w:name="Medium Grid 1 Accent 1" w:semiHidden="0" w:uiPriority="67" w:unhideWhenUsed="0"/>
+    <w:lsdException w:name="Medium Grid 2 Accent 1" w:semiHidden="0" w:uiPriority="68" w:unhideWhenUsed="0"/>
+    <w:lsdException w:name="Medium Grid 3 Accent 1" w:semiHidden="0" w:uiPriority="69" w:unhideWhenUsed="0"/>
+    <w:lsdException w:name="Dark List Accent 1" w:semiHidden="0" w:uiPriority="70" w:unhideWhenUsed="0"/>
+    <w:lsdException w:name="Colorful Shading Accent 1" w:semiHidden="0" w:uiPriority="71" w:unhideWhenUsed="0"/>
+    <w:lsdException w:name="Colorful List Accent 1" w:semiHidden="0" w:uiPriority="72" w:unhideWhenUsed="0"/>
+    <w:lsdException w:name="Colorful Grid Accent 1" w:semiHidden="0" w:uiPriority="73" w:unhideWhenUsed="0"/>
+    <w:lsdException w:name="Light Shading Accent 2" w:semiHidden="0" w:uiPriority="60" w:unhideWhenUsed="0"/>
+    <w:lsdException w:name="Light List Accent 2" w:semiHidden="0" w:uiPriority="61" w:unhideWhenUsed="0"/>
+    <w:lsdException w:name="Light Grid Accent 2" w:semiHidden="0" w:uiPriority="62" w:unhideWhenUsed="0"/>
+    <w:lsdException w:name="Medium Shading 1 Accent 2" w:semiHidden="0" w:uiPriority="63" w:unhideWhenUsed="0"/>
+    <w:lsdException w:name="Medium Shading 2 Accent 2" w:semiHidden="0" w:uiPriority="64" w:unhideWhenUsed="0"/>
+    <w:lsdException w:name="Medium List 1 Accent 2" w:semiHidden="0" w:uiPriority="65" w:unhideWhenUsed="0"/>
+    <w:lsdException w:name="Medium List 2 Accent 2" w:semiHidden="0" w:uiPriority="66" w:unhideWhenUsed="0"/>
+    <w:lsdException w:name="Medium Grid 1 Accent 2" w:semiHidden="0" w:uiPriority="67" w:unhideWhenUsed="0"/>
+    <w:lsdException w:name="Medium Grid 2 Accent 2" w:semiHidden="0" w:uiPriority="68" w:unhideWhenUsed="0"/>
+    <w:lsdException w:name="Medium Grid 3 Accent 2" w:semiHidden="0" w:uiPriority="69" w:unhideWhenUsed="0"/>
+    <w:lsdException w:name="Dark List Accent 2" w:semiHidden="0" w:uiPriority="70" w:unhideWhenUsed="0"/>
+    <w:lsdException w:name="Colorful Shading Accent 2" w:semiHidden="0" w:uiPriority="71" w:unhideWhenUsed="0"/>
+    <w:lsdException w:name="Colorful List Accent 2" w:semiHidden="0" w:uiPriority="72" w:unhideWhenUsed="0"/>
+    <w:lsdException w:name="Colorful Grid Accent 2" w:semiHidden="0" w:uiPriority="73" w:unhideWhenUsed="0"/>
+    <w:lsdException w:name="Light Shading Accent 3" w:semiHidden="0" w:uiPriority="60" w:unhideWhenUsed="0"/>
+    <w:lsdException w:name="Light List Accent 3" w:semiHidden="0" w:uiPriority="61" w:unhideWhenUsed="0"/>
+    <w:lsdException w:name="Light Grid Accent 3" w:semiHidden="0" w:uiPriority="62" w:unhideWhenUsed="0"/>
+    <w:lsdException w:name="Medium Shading 1 Accent 3" w:semiHidden="0" w:uiPriority="63" w:unhideWhenUsed="0"/>
+    <w:lsdException w:name="Medium Shading 2 Accent 3" w:semiHidden="0" w:uiPriority="64" w:unhideWhenUsed="0"/>
+    <w:lsdException w:name="Medium List 1 Accent 3" w:semiHidden="0" w:uiPriority="65" w:unhideWhenUsed="0"/>
+    <w:lsdException w:name="Medium List 2 Accent 3" w:semiHidden="0" w:uiPriority="66" w:unhideWhenUsed="0"/>
+    <w:lsdException w:name="Medium Grid 1 Accent 3" w:semiHidden="0" w:uiPriority="67" w:unhideWhenUsed="0"/>
+    <w:lsdException w:name="Medium Grid 2 Accent 3" w:semiHidden="0" w:uiPriority="68" w:unhideWhenUsed="0"/>
+    <w:lsdException w:name="Medium Grid 3 Accent 3" w:semiHidden="0" w:uiPriority="69" w:unhideWhenUsed="0"/>
+    <w:lsdException w:name="Dark List Accent 3" w:semiHidden="0" w:uiPriority="70" w:unhideWhenUsed="0"/>
+    <w:lsdException w:name="Colorful Shading Accent 3" w:semiHidden="0" w:uiPriority="71" w:unhideWhenUsed="0"/>
+    <w:lsdException w:name="Colorful List Accent 3" w:semiHidden="0" w:uiPriority="72" w:unhideWhenUsed="0"/>
+    <w:lsdException w:name="Colorful Grid Accent 3" w:semiHidden="0" w:uiPriority="73" w:unhideWhenUsed="0"/>
+    <w:lsdException w:name="Light Shading Accent 4" w:semiHidden="0" w:uiPriority="60" w:unhideWhenUsed="0"/>
+    <w:lsdException w:name="Light List Accent 4" w:semiHidden="0" w:uiPriority="61" w:unhideWhenUsed="0"/>
+    <w:lsdException w:name="Light Grid Accent 4" w:semiHidden="0" w:uiPriority="62" w:unhideWhenUsed="0"/>
+    <w:lsdException w:name="Medium Shading 1 Accent 4" w:semiHidden="0" w:uiPriority="63" w:unhideWhenUsed="0"/>
+    <w:lsdException w:name="Medium Shading 2 Accent 4" w:semiHidden="0" w:uiPriority="64" w:unhideWhenUsed="0"/>
+    <w:lsdException w:name="Medium List 1 Accent 4" w:semiHidden="0" w:uiPriority="65" w:unhideWhenUsed="0"/>
+    <w:lsdException w:name="Medium List 2 Accent 4" w:semiHidden="0" w:uiPriority="66" w:unhideWhenUsed="0"/>
+    <w:lsdException w:name="Medium Grid 1 Accent 4" w:semiHidden="0" w:uiPriority="67" w:unhideWhenUsed="0"/>
+    <w:lsdException w:name="Medium Grid 2 Accent 4" w:semiHidden="0" w:uiPriority="68" w:unhideWhenUsed="0"/>
+    <w:lsdException w:name="Medium Grid 3 Accent 4" w:semiHidden="0" w:uiPriority="69" w:unhideWhenUsed="0"/>
+    <w:lsdException w:name="Dark List Accent 4" w:semiHidden="0" w:uiPriority="70" w:unhideWhenUsed="0"/>
+    <w:lsdException w:name="Colorful Shading Accent 4" w:semiHidden="0" w:uiPriority="71" w:unhideWhenUsed="0"/>
+    <w:lsdException w:name="Colorful List Accent 4" w:semiHidden="0" w:uiPriority="72" w:unhideWhenUsed="0"/>
+    <w:lsdException w:name="Colorful Grid Accent 4" w:semiHidden="0" w:uiPriority="73" w:unhideWhenUsed="0"/>
+    <w:lsdException w:name="Light Shading Accent 5" w:semiHidden="0" w:uiPriority="60" w:unhideWhenUsed="0"/>
+    <w:lsdException w:name="Light List Accent 5" w:semiHidden="0" w:uiPriority="61" w:unhideWhenUsed="0"/>
+    <w:lsdException w:name="Light Grid Accent 5" w:semiHidden="0" w:uiPriority="62" w:unhideWhenUsed="0"/>
+    <w:lsdException w:name="Medium Shading 1 Accent 5" w:semiHidden="0" w:uiPriority="63" w:unhideWhenUsed="0"/>
+    <w:lsdException w:name="Medium Shading 2 Accent 5" w:semiHidden="0" w:uiPriority="64" w:unhideWhenUsed="0"/>
+    <w:lsdException w:name="Medium List 1 Accent 5" w:semiHidden="0" w:uiPriority="65" w:unhideWhenUsed="0"/>
+    <w:lsdException w:name="Medium List 2 Accent 5" w:semiHidden="0" w:uiPriority="66" w:unhideWhenUsed="0"/>
+    <w:lsdException w:name="Medium Grid 1 Accent 5" w:semiHidden="0" w:uiPriority="67" w:unhideWhenUsed="0"/>
+    <w:lsdException w:name="Medium Grid 2 Accent 5" w:semiHidden="0" w:uiPriority="68" w:unhideWhenUsed="0"/>
+    <w:lsdException w:name="Medium Grid 3 Accent 5" w:semiHidden="0" w:uiPriority="69" w:unhideWhenUsed="0"/>
+    <w:lsdException w:name="Dark List Accent 5" w:semiHidden="0" w:uiPriority="70" w:unhideWhenUsed="0"/>
+    <w:lsdException w:name="Colorful Shading Accent 5" w:semiHidden="0" w:uiPriority="71" w:unhideWhenUsed="0"/>
+    <w:lsdException w:name="Colorful List Accent 5" w:semiHidden="0" w:uiPriority="72" w:unhideWhenUsed="0"/>
+    <w:lsdException w:name="Colorful Grid Accent 5" w:semiHidden="0" w:uiPriority="73" w:unhideWhenUsed="0"/>
+    <w:lsdException w:name="Light Shading Accent 6" w:semiHidden="0" w:uiPriority="60" w:unhideWhenUsed="0"/>
+    <w:lsdException w:name="Light List Accent 6" w:semiHidden="0" w:uiPriority="61" w:unhideWhenUsed="0"/>
+    <w:lsdException w:name="Light Grid Accent 6" w:semiHidden="0" w:uiPriority="62" w:unhideWhenUsed="0"/>
+    <w:lsdException w:name="Medium Shading 1 Accent 6" w:semiHidden="0" w:uiPriority="63" w:unhideWhenUsed="0"/>
+    <w:lsdException w:name="Medium Shading 2 Accent 6" w:semiHidden="0" w:uiPriority="64" w:unhideWhenUsed="0"/>
+    <w:lsdException w:name="Medium List 1 Accent 6" w:semiHidden="0" w:uiPriority="65" w:unhideWhenUsed="0"/>
+    <w:lsdException w:name="Medium List 2 Accent 6" w:semiHidden="0" w:uiPriority="66" w:unhideWhenUsed="0"/>
+    <w:lsdException w:name="Medium Grid 1 Accent 6" w:semiHidden="0" w:uiPriority="67" w:unhideWhenUsed="0"/>
+    <w:lsdException w:name="Medium Grid 2 Accent 6" w:semiHidden="0" w:uiPriority="68" w:unhideWhenUsed="0"/>
+    <w:lsdException w:name="Medium Grid 3 Accent 6" w:semiHidden="0" w:uiPriority="69" w:unhideWhenUsed="0"/>
+    <w:lsdException w:name="Dark List Accent 6" w:semiHidden="0" w:uiPriority="70" w:unhideWhenUsed="0"/>
+    <w:lsdException w:name="Colorful Shading Accent 6" w:semiHidden="0" w:uiPriority="71" w:unhideWhenUsed="0"/>
+    <w:lsdException w:name="Colorful List Accent 6" w:semiHidden="0" w:uiPriority="72" w:unhideWhenUsed="0"/>
+    <w:lsdException w:name="Colorful Grid Accent 6" w:semiHidden="0" w:uiPriority="73" w:unhideWhenUsed="0"/>
+    <w:lsdException w:name="Subtle Emphasis" w:semiHidden="0" w:uiPriority="19" w:unhideWhenUsed="0" w:qFormat="1"/>
+    <w:lsdException w:name="Intense Emphasis" w:semiHidden="0" w:uiPriority="21" w:unhideWhenUsed="0" w:qFormat="1"/>
+    <w:lsdException w:name="Subtle Reference" w:semiHidden="0" w:uiPriority="31" w:unhideWhenUsed="0" w:qFormat="1"/>
+    <w:lsdException w:name="Intense Reference" w:semiHidden="0" w:uiPriority="32" w:unhideWhenUsed="0" w:qFormat="1"/>
+    <w:lsdException w:name="Book Title" w:semiHidden="0" w:uiPriority="33" w:unhideWhenUsed="0" w:qFormat="1"/>
+    <w:lsdException w:name="Bibliography" w:uiPriority="37"/>
+    <w:lsdException w:name="TOC Heading" w:uiPriority="39" w:qFormat="1"/>
   </w:latentStyles>
   <w:style w:type="paragraph" w:default="1" w:styleId="Normal">
     <w:name w:val="Normal"/>
@@ -2765,7 +2878,7 @@
     </a:clrScheme>
     <a:fontScheme name="Office">
       <a:majorFont>
-        <a:latin typeface="Calibri Light" panose="020F0302020204030204"/>
+        <a:latin typeface="Calibri Light"/>
         <a:ea typeface=""/>
         <a:cs typeface=""/>
         <a:font script="Jpan" typeface="游ゴシック Light"/>
@@ -2817,7 +2930,7 @@
         <a:font script="Tfng" typeface="Ebrima"/>
       </a:majorFont>
       <a:minorFont>
-        <a:latin typeface="Calibri" panose="020F0502020204030204"/>
+        <a:latin typeface="Calibri"/>
         <a:ea typeface=""/>
         <a:cs typeface=""/>
         <a:font script="Jpan" typeface="游明朝"/>
@@ -3011,7 +3124,7 @@
   <a:extraClrSchemeLst/>
   <a:extLst>
     <a:ext uri="{05A4C25C-085E-4340-85A3-A5531E510DB2}">
-      <thm15:themeFamily xmlns:thm15="http://schemas.microsoft.com/office/thememl/2012/main" name="Office Theme" id="{62F939B6-93AF-4DB8-9C6B-D6C7DFDC589F}" vid="{4A3C46E8-61CC-4603-A589-7422A47A8E4A}"/>
+      <thm15:themeFamily xmlns:thm15="http://schemas.microsoft.com/office/thememl/2012/main" xmlns="" name="Office Theme" id="{62F939B6-93AF-4DB8-9C6B-D6C7DFDC589F}" vid="{4A3C46E8-61CC-4603-A589-7422A47A8E4A}"/>
     </a:ext>
   </a:extLst>
 </a:theme>

</xml_diff>